<commit_message>
add insert data(test) in table 3.
</commit_message>
<xml_diff>
--- a/docs/Deploy.docx
+++ b/docs/Deploy.docx
@@ -26,7 +26,7 @@
       </w:pPr>
       <w:r>
         <w:drawing>
-          <wp:anchor behindDoc="0" distT="0" distB="0" distL="0" distR="0" simplePos="0" locked="0" layoutInCell="0" allowOverlap="1" relativeHeight="9">
+          <wp:anchor behindDoc="0" distT="0" distB="0" distL="0" distR="0" simplePos="0" locked="0" layoutInCell="0" allowOverlap="1" relativeHeight="10">
             <wp:simplePos x="0" y="0"/>
             <wp:positionH relativeFrom="column">
               <wp:posOffset>2203450</wp:posOffset>
@@ -1710,12 +1710,12 @@
         <w:tblLook w:val="0000"/>
       </w:tblPr>
       <w:tblGrid>
-        <w:gridCol w:w="676"/>
-        <w:gridCol w:w="924"/>
+        <w:gridCol w:w="675"/>
+        <w:gridCol w:w="925"/>
         <w:gridCol w:w="1914"/>
         <w:gridCol w:w="1702"/>
-        <w:gridCol w:w="2835"/>
-        <w:gridCol w:w="1700"/>
+        <w:gridCol w:w="2836"/>
+        <w:gridCol w:w="1699"/>
       </w:tblGrid>
       <w:tr>
         <w:trPr>
@@ -1723,7 +1723,7 @@
         </w:trPr>
         <w:tc>
           <w:tcPr>
-            <w:tcW w:w="676" w:type="dxa"/>
+            <w:tcW w:w="675" w:type="dxa"/>
             <w:tcBorders>
               <w:top w:val="single" w:sz="4" w:space="0" w:color="000000"/>
               <w:left w:val="single" w:sz="4" w:space="0" w:color="000000"/>
@@ -1805,7 +1805,7 @@
         </w:tc>
         <w:tc>
           <w:tcPr>
-            <w:tcW w:w="924" w:type="dxa"/>
+            <w:tcW w:w="925" w:type="dxa"/>
             <w:tcBorders>
               <w:top w:val="single" w:sz="4" w:space="0" w:color="000000"/>
               <w:left w:val="single" w:sz="4" w:space="0" w:color="000000"/>
@@ -2042,7 +2042,7 @@
         </w:tc>
         <w:tc>
           <w:tcPr>
-            <w:tcW w:w="2835" w:type="dxa"/>
+            <w:tcW w:w="2836" w:type="dxa"/>
             <w:tcBorders>
               <w:top w:val="single" w:sz="4" w:space="0" w:color="000000"/>
               <w:left w:val="single" w:sz="4" w:space="0" w:color="000000"/>
@@ -2104,7 +2104,7 @@
         </w:tc>
         <w:tc>
           <w:tcPr>
-            <w:tcW w:w="1700" w:type="dxa"/>
+            <w:tcW w:w="1699" w:type="dxa"/>
             <w:tcBorders>
               <w:top w:val="single" w:sz="4" w:space="0" w:color="000000"/>
               <w:left w:val="single" w:sz="4" w:space="0" w:color="000000"/>
@@ -2168,7 +2168,7 @@
       <w:tr>
         <w:tc>
           <w:tcPr>
-            <w:tcW w:type="dxa" w:w="676"/>
+            <w:tcW w:type="dxa" w:w="675"/>
             <w:vMerge w:val="restart"/>
           </w:tcPr>
           <w:p>
@@ -2179,7 +2179,7 @@
         </w:tc>
         <w:tc>
           <w:tcPr>
-            <w:tcW w:type="dxa" w:w="924"/>
+            <w:tcW w:type="dxa" w:w="925"/>
             <w:vMerge w:val="restart"/>
           </w:tcPr>
           <w:p>
@@ -2211,7 +2211,7 @@
         </w:tc>
         <w:tc>
           <w:tcPr>
-            <w:tcW w:type="dxa" w:w="2835"/>
+            <w:tcW w:type="dxa" w:w="2836"/>
           </w:tcPr>
           <w:p>
             <w:r>
@@ -2221,7 +2221,7 @@
         </w:tc>
         <w:tc>
           <w:tcPr>
-            <w:tcW w:type="dxa" w:w="1700"/>
+            <w:tcW w:type="dxa" w:w="1699"/>
           </w:tcPr>
           <w:p>
             <w:r>
@@ -2233,14 +2233,14 @@
       <w:tr>
         <w:tc>
           <w:tcPr>
-            <w:tcW w:type="dxa" w:w="676"/>
+            <w:tcW w:type="dxa" w:w="675"/>
             <w:vMerge/>
           </w:tcPr>
           <w:p/>
         </w:tc>
         <w:tc>
           <w:tcPr>
-            <w:tcW w:type="dxa" w:w="924"/>
+            <w:tcW w:type="dxa" w:w="925"/>
             <w:vMerge/>
           </w:tcPr>
           <w:p/>
@@ -2264,7 +2264,7 @@
         </w:tc>
         <w:tc>
           <w:tcPr>
-            <w:tcW w:type="dxa" w:w="2835"/>
+            <w:tcW w:type="dxa" w:w="2836"/>
           </w:tcPr>
           <w:p>
             <w:r>
@@ -2274,7 +2274,7 @@
         </w:tc>
         <w:tc>
           <w:tcPr>
-            <w:tcW w:type="dxa" w:w="1700"/>
+            <w:tcW w:type="dxa" w:w="1699"/>
           </w:tcPr>
           <w:p>
             <w:r>
@@ -2286,14 +2286,14 @@
       <w:tr>
         <w:tc>
           <w:tcPr>
-            <w:tcW w:type="dxa" w:w="676"/>
+            <w:tcW w:type="dxa" w:w="675"/>
             <w:vMerge/>
           </w:tcPr>
           <w:p/>
         </w:tc>
         <w:tc>
           <w:tcPr>
-            <w:tcW w:type="dxa" w:w="924"/>
+            <w:tcW w:type="dxa" w:w="925"/>
             <w:vMerge/>
           </w:tcPr>
           <w:p/>
@@ -2317,7 +2317,7 @@
         </w:tc>
         <w:tc>
           <w:tcPr>
-            <w:tcW w:type="dxa" w:w="2835"/>
+            <w:tcW w:type="dxa" w:w="2836"/>
           </w:tcPr>
           <w:p>
             <w:r>
@@ -2327,7 +2327,7 @@
         </w:tc>
         <w:tc>
           <w:tcPr>
-            <w:tcW w:type="dxa" w:w="1700"/>
+            <w:tcW w:type="dxa" w:w="1699"/>
           </w:tcPr>
           <w:p>
             <w:r>
@@ -2339,7 +2339,7 @@
       <w:tr>
         <w:tc>
           <w:tcPr>
-            <w:tcW w:type="dxa" w:w="676"/>
+            <w:tcW w:type="dxa" w:w="675"/>
             <w:vMerge w:val="restart"/>
           </w:tcPr>
           <w:p>
@@ -2350,7 +2350,7 @@
         </w:tc>
         <w:tc>
           <w:tcPr>
-            <w:tcW w:type="dxa" w:w="924"/>
+            <w:tcW w:type="dxa" w:w="925"/>
             <w:vMerge w:val="restart"/>
           </w:tcPr>
           <w:p>
@@ -2382,7 +2382,7 @@
         </w:tc>
         <w:tc>
           <w:tcPr>
-            <w:tcW w:type="dxa" w:w="2835"/>
+            <w:tcW w:type="dxa" w:w="2836"/>
           </w:tcPr>
           <w:p>
             <w:r>
@@ -2392,7 +2392,7 @@
         </w:tc>
         <w:tc>
           <w:tcPr>
-            <w:tcW w:type="dxa" w:w="1700"/>
+            <w:tcW w:type="dxa" w:w="1699"/>
           </w:tcPr>
           <w:p>
             <w:r>
@@ -2404,14 +2404,14 @@
       <w:tr>
         <w:tc>
           <w:tcPr>
-            <w:tcW w:type="dxa" w:w="676"/>
+            <w:tcW w:type="dxa" w:w="675"/>
             <w:vMerge/>
           </w:tcPr>
           <w:p/>
         </w:tc>
         <w:tc>
           <w:tcPr>
-            <w:tcW w:type="dxa" w:w="924"/>
+            <w:tcW w:type="dxa" w:w="925"/>
             <w:vMerge/>
           </w:tcPr>
           <w:p/>
@@ -2435,7 +2435,7 @@
         </w:tc>
         <w:tc>
           <w:tcPr>
-            <w:tcW w:type="dxa" w:w="2835"/>
+            <w:tcW w:type="dxa" w:w="2836"/>
           </w:tcPr>
           <w:p>
             <w:r>
@@ -2445,7 +2445,7 @@
         </w:tc>
         <w:tc>
           <w:tcPr>
-            <w:tcW w:type="dxa" w:w="1700"/>
+            <w:tcW w:type="dxa" w:w="1699"/>
           </w:tcPr>
           <w:p>
             <w:r>
@@ -2457,14 +2457,14 @@
       <w:tr>
         <w:tc>
           <w:tcPr>
-            <w:tcW w:type="dxa" w:w="676"/>
+            <w:tcW w:type="dxa" w:w="675"/>
             <w:vMerge/>
           </w:tcPr>
           <w:p/>
         </w:tc>
         <w:tc>
           <w:tcPr>
-            <w:tcW w:type="dxa" w:w="924"/>
+            <w:tcW w:type="dxa" w:w="925"/>
             <w:vMerge/>
           </w:tcPr>
           <w:p/>
@@ -2488,7 +2488,7 @@
         </w:tc>
         <w:tc>
           <w:tcPr>
-            <w:tcW w:type="dxa" w:w="2835"/>
+            <w:tcW w:type="dxa" w:w="2836"/>
           </w:tcPr>
           <w:p>
             <w:r>
@@ -2498,7 +2498,7 @@
         </w:tc>
         <w:tc>
           <w:tcPr>
-            <w:tcW w:type="dxa" w:w="1700"/>
+            <w:tcW w:type="dxa" w:w="1699"/>
           </w:tcPr>
           <w:p>
             <w:r>
@@ -2510,14 +2510,14 @@
       <w:tr>
         <w:tc>
           <w:tcPr>
-            <w:tcW w:type="dxa" w:w="676"/>
+            <w:tcW w:type="dxa" w:w="675"/>
             <w:vMerge/>
           </w:tcPr>
           <w:p/>
         </w:tc>
         <w:tc>
           <w:tcPr>
-            <w:tcW w:type="dxa" w:w="924"/>
+            <w:tcW w:type="dxa" w:w="925"/>
             <w:vMerge/>
           </w:tcPr>
           <w:p/>
@@ -2541,7 +2541,7 @@
         </w:tc>
         <w:tc>
           <w:tcPr>
-            <w:tcW w:type="dxa" w:w="2835"/>
+            <w:tcW w:type="dxa" w:w="2836"/>
           </w:tcPr>
           <w:p>
             <w:r>
@@ -2551,7 +2551,7 @@
         </w:tc>
         <w:tc>
           <w:tcPr>
-            <w:tcW w:type="dxa" w:w="1700"/>
+            <w:tcW w:type="dxa" w:w="1699"/>
           </w:tcPr>
           <w:p>
             <w:r>
@@ -2563,7 +2563,7 @@
       <w:tr>
         <w:tc>
           <w:tcPr>
-            <w:tcW w:type="dxa" w:w="676"/>
+            <w:tcW w:type="dxa" w:w="675"/>
             <w:vMerge w:val="restart"/>
           </w:tcPr>
           <w:p>
@@ -2574,7 +2574,7 @@
         </w:tc>
         <w:tc>
           <w:tcPr>
-            <w:tcW w:type="dxa" w:w="924"/>
+            <w:tcW w:type="dxa" w:w="925"/>
             <w:vMerge w:val="restart"/>
           </w:tcPr>
           <w:p>
@@ -2606,7 +2606,7 @@
         </w:tc>
         <w:tc>
           <w:tcPr>
-            <w:tcW w:type="dxa" w:w="2835"/>
+            <w:tcW w:type="dxa" w:w="2836"/>
           </w:tcPr>
           <w:p>
             <w:r>
@@ -2616,7 +2616,7 @@
         </w:tc>
         <w:tc>
           <w:tcPr>
-            <w:tcW w:type="dxa" w:w="1700"/>
+            <w:tcW w:type="dxa" w:w="1699"/>
           </w:tcPr>
           <w:p>
             <w:r>
@@ -2628,14 +2628,14 @@
       <w:tr>
         <w:tc>
           <w:tcPr>
-            <w:tcW w:type="dxa" w:w="676"/>
+            <w:tcW w:type="dxa" w:w="675"/>
             <w:vMerge/>
           </w:tcPr>
           <w:p/>
         </w:tc>
         <w:tc>
           <w:tcPr>
-            <w:tcW w:type="dxa" w:w="924"/>
+            <w:tcW w:type="dxa" w:w="925"/>
             <w:vMerge/>
           </w:tcPr>
           <w:p/>
@@ -2659,7 +2659,7 @@
         </w:tc>
         <w:tc>
           <w:tcPr>
-            <w:tcW w:type="dxa" w:w="2835"/>
+            <w:tcW w:type="dxa" w:w="2836"/>
           </w:tcPr>
           <w:p>
             <w:r>
@@ -2669,7 +2669,7 @@
         </w:tc>
         <w:tc>
           <w:tcPr>
-            <w:tcW w:type="dxa" w:w="1700"/>
+            <w:tcW w:type="dxa" w:w="1699"/>
           </w:tcPr>
           <w:p>
             <w:r>
@@ -2681,14 +2681,14 @@
       <w:tr>
         <w:tc>
           <w:tcPr>
-            <w:tcW w:type="dxa" w:w="676"/>
+            <w:tcW w:type="dxa" w:w="675"/>
             <w:vMerge/>
           </w:tcPr>
           <w:p/>
         </w:tc>
         <w:tc>
           <w:tcPr>
-            <w:tcW w:type="dxa" w:w="924"/>
+            <w:tcW w:type="dxa" w:w="925"/>
             <w:vMerge/>
           </w:tcPr>
           <w:p/>
@@ -2712,7 +2712,7 @@
         </w:tc>
         <w:tc>
           <w:tcPr>
-            <w:tcW w:type="dxa" w:w="2835"/>
+            <w:tcW w:type="dxa" w:w="2836"/>
           </w:tcPr>
           <w:p>
             <w:r>
@@ -2722,7 +2722,7 @@
         </w:tc>
         <w:tc>
           <w:tcPr>
-            <w:tcW w:type="dxa" w:w="1700"/>
+            <w:tcW w:type="dxa" w:w="1699"/>
           </w:tcPr>
           <w:p>
             <w:r>
@@ -2734,14 +2734,14 @@
       <w:tr>
         <w:tc>
           <w:tcPr>
-            <w:tcW w:type="dxa" w:w="676"/>
+            <w:tcW w:type="dxa" w:w="675"/>
             <w:vMerge/>
           </w:tcPr>
           <w:p/>
         </w:tc>
         <w:tc>
           <w:tcPr>
-            <w:tcW w:type="dxa" w:w="924"/>
+            <w:tcW w:type="dxa" w:w="925"/>
             <w:vMerge/>
           </w:tcPr>
           <w:p/>
@@ -2765,7 +2765,7 @@
         </w:tc>
         <w:tc>
           <w:tcPr>
-            <w:tcW w:type="dxa" w:w="2835"/>
+            <w:tcW w:type="dxa" w:w="2836"/>
           </w:tcPr>
           <w:p>
             <w:r>
@@ -2775,7 +2775,7 @@
         </w:tc>
         <w:tc>
           <w:tcPr>
-            <w:tcW w:type="dxa" w:w="1700"/>
+            <w:tcW w:type="dxa" w:w="1699"/>
           </w:tcPr>
           <w:p>
             <w:r>
@@ -2787,14 +2787,14 @@
       <w:tr>
         <w:tc>
           <w:tcPr>
-            <w:tcW w:type="dxa" w:w="676"/>
+            <w:tcW w:type="dxa" w:w="675"/>
             <w:vMerge/>
           </w:tcPr>
           <w:p/>
         </w:tc>
         <w:tc>
           <w:tcPr>
-            <w:tcW w:type="dxa" w:w="924"/>
+            <w:tcW w:type="dxa" w:w="925"/>
             <w:vMerge/>
           </w:tcPr>
           <w:p/>
@@ -2818,7 +2818,7 @@
         </w:tc>
         <w:tc>
           <w:tcPr>
-            <w:tcW w:type="dxa" w:w="2835"/>
+            <w:tcW w:type="dxa" w:w="2836"/>
           </w:tcPr>
           <w:p>
             <w:r>
@@ -2828,7 +2828,7 @@
         </w:tc>
         <w:tc>
           <w:tcPr>
-            <w:tcW w:type="dxa" w:w="1700"/>
+            <w:tcW w:type="dxa" w:w="1699"/>
           </w:tcPr>
           <w:p>
             <w:r>
@@ -3134,11 +3134,11 @@
       </w:tblPr>
       <w:tblGrid>
         <w:gridCol w:w="1716"/>
-        <w:gridCol w:w="1703"/>
-        <w:gridCol w:w="1666"/>
+        <w:gridCol w:w="1702"/>
+        <w:gridCol w:w="1667"/>
         <w:gridCol w:w="1377"/>
-        <w:gridCol w:w="1556"/>
-        <w:gridCol w:w="898"/>
+        <w:gridCol w:w="1557"/>
+        <w:gridCol w:w="897"/>
         <w:gridCol w:w="902"/>
       </w:tblGrid>
       <w:tr>
@@ -3218,7 +3218,7 @@
         </w:tc>
         <w:tc>
           <w:tcPr>
-            <w:tcW w:w="1703" w:type="dxa"/>
+            <w:tcW w:w="1702" w:type="dxa"/>
             <w:vMerge w:val="restart"/>
             <w:tcBorders>
               <w:top w:val="single" w:sz="4" w:space="0" w:color="000000"/>
@@ -3242,7 +3242,7 @@
         </w:tc>
         <w:tc>
           <w:tcPr>
-            <w:tcW w:w="1666" w:type="dxa"/>
+            <w:tcW w:w="1667" w:type="dxa"/>
             <w:vMerge w:val="restart"/>
             <w:tcBorders>
               <w:top w:val="single" w:sz="4" w:space="0" w:color="000000"/>
@@ -3305,7 +3305,7 @@
         </w:tc>
         <w:tc>
           <w:tcPr>
-            <w:tcW w:w="1556" w:type="dxa"/>
+            <w:tcW w:w="1557" w:type="dxa"/>
             <w:vMerge w:val="restart"/>
             <w:tcBorders>
               <w:top w:val="single" w:sz="4" w:space="0" w:color="000000"/>
@@ -3336,7 +3336,7 @@
         </w:tc>
         <w:tc>
           <w:tcPr>
-            <w:tcW w:w="1800" w:type="dxa"/>
+            <w:tcW w:w="1799" w:type="dxa"/>
             <w:gridSpan w:val="2"/>
             <w:tcBorders>
               <w:top w:val="single" w:sz="4" w:space="0" w:color="000000"/>
@@ -3411,7 +3411,7 @@
         </w:tc>
         <w:tc>
           <w:tcPr>
-            <w:tcW w:w="1703" w:type="dxa"/>
+            <w:tcW w:w="1702" w:type="dxa"/>
             <w:vMerge w:val="continue"/>
             <w:tcBorders>
               <w:top w:val="single" w:sz="4" w:space="0" w:color="000000"/>
@@ -3439,7 +3439,7 @@
         </w:tc>
         <w:tc>
           <w:tcPr>
-            <w:tcW w:w="1666" w:type="dxa"/>
+            <w:tcW w:w="1667" w:type="dxa"/>
             <w:vMerge w:val="continue"/>
             <w:tcBorders>
               <w:top w:val="single" w:sz="4" w:space="0" w:color="000000"/>
@@ -3495,7 +3495,7 @@
         </w:tc>
         <w:tc>
           <w:tcPr>
-            <w:tcW w:w="1556" w:type="dxa"/>
+            <w:tcW w:w="1557" w:type="dxa"/>
             <w:vMerge w:val="continue"/>
             <w:tcBorders>
               <w:top w:val="single" w:sz="4" w:space="0" w:color="000000"/>
@@ -3523,7 +3523,7 @@
         </w:tc>
         <w:tc>
           <w:tcPr>
-            <w:tcW w:w="898" w:type="dxa"/>
+            <w:tcW w:w="897" w:type="dxa"/>
             <w:tcBorders>
               <w:top w:val="single" w:sz="4" w:space="0" w:color="000000"/>
               <w:left w:val="single" w:sz="4" w:space="0" w:color="000000"/>
@@ -3593,7 +3593,7 @@
         </w:tc>
         <w:tc>
           <w:tcPr>
-            <w:tcW w:type="dxa" w:w="1703"/>
+            <w:tcW w:type="dxa" w:w="1702"/>
           </w:tcPr>
           <w:p>
             <w:r>
@@ -3603,7 +3603,7 @@
         </w:tc>
         <w:tc>
           <w:tcPr>
-            <w:tcW w:type="dxa" w:w="1666"/>
+            <w:tcW w:type="dxa" w:w="1667"/>
           </w:tcPr>
           <w:p>
             <w:r>
@@ -3632,7 +3632,7 @@
         </w:tc>
         <w:tc>
           <w:tcPr>
-            <w:tcW w:type="dxa" w:w="1556"/>
+            <w:tcW w:type="dxa" w:w="1557"/>
           </w:tcPr>
           <w:p>
             <w:r>
@@ -3642,7 +3642,7 @@
         </w:tc>
         <w:tc>
           <w:tcPr>
-            <w:tcW w:type="dxa" w:w="898"/>
+            <w:tcW w:type="dxa" w:w="897"/>
           </w:tcPr>
           <w:p>
             <w:r>
@@ -3674,7 +3674,7 @@
         </w:tc>
         <w:tc>
           <w:tcPr>
-            <w:tcW w:type="dxa" w:w="1703"/>
+            <w:tcW w:type="dxa" w:w="1702"/>
           </w:tcPr>
           <w:p>
             <w:r>
@@ -3684,7 +3684,7 @@
         </w:tc>
         <w:tc>
           <w:tcPr>
-            <w:tcW w:type="dxa" w:w="1666"/>
+            <w:tcW w:type="dxa" w:w="1667"/>
           </w:tcPr>
           <w:p>
             <w:r>
@@ -3713,7 +3713,7 @@
         </w:tc>
         <w:tc>
           <w:tcPr>
-            <w:tcW w:type="dxa" w:w="1556"/>
+            <w:tcW w:type="dxa" w:w="1557"/>
           </w:tcPr>
           <w:p>
             <w:r>
@@ -3723,7 +3723,7 @@
         </w:tc>
         <w:tc>
           <w:tcPr>
-            <w:tcW w:type="dxa" w:w="898"/>
+            <w:tcW w:type="dxa" w:w="897"/>
           </w:tcPr>
           <w:p>
             <w:r>
@@ -3755,7 +3755,7 @@
         </w:tc>
         <w:tc>
           <w:tcPr>
-            <w:tcW w:type="dxa" w:w="1703"/>
+            <w:tcW w:type="dxa" w:w="1702"/>
           </w:tcPr>
           <w:p>
             <w:r>
@@ -3765,7 +3765,7 @@
         </w:tc>
         <w:tc>
           <w:tcPr>
-            <w:tcW w:type="dxa" w:w="1666"/>
+            <w:tcW w:type="dxa" w:w="1667"/>
           </w:tcPr>
           <w:p>
             <w:r>
@@ -3794,7 +3794,7 @@
         </w:tc>
         <w:tc>
           <w:tcPr>
-            <w:tcW w:type="dxa" w:w="1556"/>
+            <w:tcW w:type="dxa" w:w="1557"/>
           </w:tcPr>
           <w:p>
             <w:r>
@@ -3804,7 +3804,7 @@
         </w:tc>
         <w:tc>
           <w:tcPr>
-            <w:tcW w:type="dxa" w:w="898"/>
+            <w:tcW w:type="dxa" w:w="897"/>
           </w:tcPr>
           <w:p>
             <w:r>
@@ -3836,7 +3836,7 @@
         </w:tc>
         <w:tc>
           <w:tcPr>
-            <w:tcW w:type="dxa" w:w="1703"/>
+            <w:tcW w:type="dxa" w:w="1702"/>
           </w:tcPr>
           <w:p>
             <w:r>
@@ -3846,7 +3846,7 @@
         </w:tc>
         <w:tc>
           <w:tcPr>
-            <w:tcW w:type="dxa" w:w="1666"/>
+            <w:tcW w:type="dxa" w:w="1667"/>
           </w:tcPr>
           <w:p>
             <w:r>
@@ -3875,7 +3875,7 @@
         </w:tc>
         <w:tc>
           <w:tcPr>
-            <w:tcW w:type="dxa" w:w="1556"/>
+            <w:tcW w:type="dxa" w:w="1557"/>
           </w:tcPr>
           <w:p>
             <w:r>
@@ -3885,7 +3885,7 @@
         </w:tc>
         <w:tc>
           <w:tcPr>
-            <w:tcW w:type="dxa" w:w="898"/>
+            <w:tcW w:type="dxa" w:w="897"/>
           </w:tcPr>
           <w:p>
             <w:r>
@@ -3917,7 +3917,7 @@
         </w:tc>
         <w:tc>
           <w:tcPr>
-            <w:tcW w:type="dxa" w:w="1703"/>
+            <w:tcW w:type="dxa" w:w="1702"/>
           </w:tcPr>
           <w:p>
             <w:r>
@@ -3927,7 +3927,7 @@
         </w:tc>
         <w:tc>
           <w:tcPr>
-            <w:tcW w:type="dxa" w:w="1666"/>
+            <w:tcW w:type="dxa" w:w="1667"/>
           </w:tcPr>
           <w:p>
             <w:r>
@@ -3956,7 +3956,7 @@
         </w:tc>
         <w:tc>
           <w:tcPr>
-            <w:tcW w:type="dxa" w:w="1556"/>
+            <w:tcW w:type="dxa" w:w="1557"/>
           </w:tcPr>
           <w:p>
             <w:r>
@@ -3966,7 +3966,7 @@
         </w:tc>
         <w:tc>
           <w:tcPr>
-            <w:tcW w:type="dxa" w:w="898"/>
+            <w:tcW w:type="dxa" w:w="897"/>
           </w:tcPr>
           <w:p>
             <w:r>
@@ -3998,7 +3998,7 @@
         </w:tc>
         <w:tc>
           <w:tcPr>
-            <w:tcW w:type="dxa" w:w="1703"/>
+            <w:tcW w:type="dxa" w:w="1702"/>
           </w:tcPr>
           <w:p>
             <w:r>
@@ -4008,7 +4008,7 @@
         </w:tc>
         <w:tc>
           <w:tcPr>
-            <w:tcW w:type="dxa" w:w="1666"/>
+            <w:tcW w:type="dxa" w:w="1667"/>
           </w:tcPr>
           <w:p>
             <w:r>
@@ -4037,7 +4037,7 @@
         </w:tc>
         <w:tc>
           <w:tcPr>
-            <w:tcW w:type="dxa" w:w="1556"/>
+            <w:tcW w:type="dxa" w:w="1557"/>
           </w:tcPr>
           <w:p>
             <w:r>
@@ -4047,7 +4047,7 @@
         </w:tc>
         <w:tc>
           <w:tcPr>
-            <w:tcW w:type="dxa" w:w="898"/>
+            <w:tcW w:type="dxa" w:w="897"/>
           </w:tcPr>
           <w:p>
             <w:r>
@@ -4079,7 +4079,7 @@
         </w:tc>
         <w:tc>
           <w:tcPr>
-            <w:tcW w:type="dxa" w:w="1703"/>
+            <w:tcW w:type="dxa" w:w="1702"/>
           </w:tcPr>
           <w:p>
             <w:r>
@@ -4089,7 +4089,7 @@
         </w:tc>
         <w:tc>
           <w:tcPr>
-            <w:tcW w:type="dxa" w:w="1666"/>
+            <w:tcW w:type="dxa" w:w="1667"/>
           </w:tcPr>
           <w:p>
             <w:r>
@@ -4118,7 +4118,7 @@
         </w:tc>
         <w:tc>
           <w:tcPr>
-            <w:tcW w:type="dxa" w:w="1556"/>
+            <w:tcW w:type="dxa" w:w="1557"/>
           </w:tcPr>
           <w:p>
             <w:r>
@@ -4128,7 +4128,7 @@
         </w:tc>
         <w:tc>
           <w:tcPr>
-            <w:tcW w:type="dxa" w:w="898"/>
+            <w:tcW w:type="dxa" w:w="897"/>
           </w:tcPr>
           <w:p>
             <w:r>
@@ -4160,7 +4160,7 @@
         </w:tc>
         <w:tc>
           <w:tcPr>
-            <w:tcW w:type="dxa" w:w="1703"/>
+            <w:tcW w:type="dxa" w:w="1702"/>
           </w:tcPr>
           <w:p>
             <w:r>
@@ -4170,7 +4170,7 @@
         </w:tc>
         <w:tc>
           <w:tcPr>
-            <w:tcW w:type="dxa" w:w="1666"/>
+            <w:tcW w:type="dxa" w:w="1667"/>
           </w:tcPr>
           <w:p>
             <w:r>
@@ -4199,7 +4199,7 @@
         </w:tc>
         <w:tc>
           <w:tcPr>
-            <w:tcW w:type="dxa" w:w="1556"/>
+            <w:tcW w:type="dxa" w:w="1557"/>
           </w:tcPr>
           <w:p>
             <w:r>
@@ -4209,7 +4209,7 @@
         </w:tc>
         <w:tc>
           <w:tcPr>
-            <w:tcW w:type="dxa" w:w="898"/>
+            <w:tcW w:type="dxa" w:w="897"/>
           </w:tcPr>
           <w:p>
             <w:r>
@@ -4795,7 +4795,7 @@
     </w:p>
     <w:tbl>
       <w:tblPr>
-        <w:tblStyle w:val="Table3"/>
+        <w:tblStyle w:val="af2"/>
         <w:tblW w:w="10175" w:type="dxa"/>
         <w:jc w:val="left"/>
         <w:tblInd w:w="-108" w:type="dxa"/>
@@ -5089,1220 +5089,840 @@
         </w:tc>
       </w:tr>
       <w:tr>
-        <w:trPr>
-          <w:trHeight w:val="4124" w:hRule="atLeast"/>
-        </w:trPr>
-        <w:tc>
-          <w:tcPr>
-            <w:tcW w:w="1947" w:type="dxa"/>
+        <w:tc>
+          <w:tcPr>
+            <w:tcW w:type="dxa" w:w="1947"/>
             <w:vMerge w:val="restart"/>
-            <w:tcBorders>
-              <w:top w:val="single" w:sz="4" w:space="0" w:color="000000"/>
-              <w:left w:val="single" w:sz="4" w:space="0" w:color="000000"/>
-              <w:bottom w:val="single" w:sz="4" w:space="0" w:color="000000"/>
-              <w:right w:val="single" w:sz="4" w:space="0" w:color="000000"/>
-            </w:tcBorders>
-          </w:tcPr>
-          <w:p>
-            <w:pPr>
-              <w:pStyle w:val="Normal"/>
-              <w:keepNext w:val="false"/>
-              <w:keepLines w:val="false"/>
-              <w:widowControl w:val="false"/>
-              <w:shd w:val="clear" w:fill="auto"/>
-              <w:spacing w:lineRule="auto" w:line="240" w:before="0" w:after="0"/>
-              <w:ind w:left="0" w:right="0" w:hanging="0"/>
-              <w:jc w:val="left"/>
-              <w:rPr>
-                <w:rFonts w:ascii="Times New Roman" w:hAnsi="Times New Roman" w:eastAsia="Times New Roman" w:cs="Times New Roman"/>
-                <w:b w:val="false"/>
-                <w:b w:val="false"/>
-                <w:i w:val="false"/>
-                <w:i w:val="false"/>
-                <w:caps w:val="false"/>
-                <w:smallCaps w:val="false"/>
-                <w:strike w:val="false"/>
-                <w:dstrike w:val="false"/>
-                <w:color w:val="000000"/>
-                <w:position w:val="0"/>
-                <w:sz w:val="20"/>
-                <w:sz w:val="20"/>
-                <w:szCs w:val="20"/>
-                <w:u w:val="none"/>
-                <w:shd w:fill="auto" w:val="clear"/>
-                <w:vertAlign w:val="baseline"/>
-                <w:del w:id="0" w:author="Даниил Сергеев" w:date="2023-05-03T12:33:50Z"/>
-              </w:rPr>
-            </w:pPr>
-            <w:r>
-              <w:rPr/>
-              <w:fldChar w:fldCharType="begin"/>
-            </w:r>
-            <w:r>
-              <w:rPr/>
-              <w:instrText xml:space="preserve"> FILLIN ""</w:instrText>
-            </w:r>
-            <w:r>
-              <w:rPr/>
-              <w:fldChar w:fldCharType="separate"/>
-            </w:r>
-            <w:r>
-              <w:rPr/>
-              <w:t>{table2.2.upload.SredRPD</w:t>
-            </w:r>
-            <w:r>
-              <w:rPr/>
-              <w:fldChar w:fldCharType="end"/>
-            </w:r>
-            <w:r>
-              <w:rPr/>
-              <w:fldChar w:fldCharType="begin"/>
-            </w:r>
-            <w:r>
-              <w:rPr/>
-              <w:instrText xml:space="preserve"> FILLIN ""</w:instrText>
-            </w:r>
-            <w:r>
-              <w:rPr/>
-              <w:fldChar w:fldCharType="separate"/>
-            </w:r>
-            <w:r>
-              <w:rPr/>
-              <w:t>(пример)</w:t>
-            </w:r>
-            <w:r>
-              <w:rPr/>
-              <w:fldChar w:fldCharType="end"/>
-            </w:r>
-          </w:p>
-          <w:p>
-            <w:pPr>
-              <w:pStyle w:val="Normal"/>
-              <w:keepNext w:val="false"/>
-              <w:keepLines w:val="false"/>
-              <w:widowControl w:val="false"/>
-              <w:shd w:val="clear" w:fill="auto"/>
-              <w:spacing w:lineRule="auto" w:line="240" w:before="0" w:after="0"/>
-              <w:ind w:left="0" w:right="0" w:hanging="0"/>
-              <w:jc w:val="left"/>
-              <w:rPr>
-                <w:rFonts w:ascii="Times New Roman" w:hAnsi="Times New Roman" w:eastAsia="Times New Roman" w:cs="Times New Roman"/>
-                <w:b w:val="false"/>
-                <w:b w:val="false"/>
-                <w:i w:val="false"/>
-                <w:i w:val="false"/>
-                <w:caps w:val="false"/>
-                <w:smallCaps w:val="false"/>
-                <w:strike w:val="false"/>
-                <w:dstrike w:val="false"/>
-                <w:color w:val="000000"/>
-                <w:position w:val="0"/>
-                <w:sz w:val="24"/>
-                <w:sz w:val="24"/>
-                <w:szCs w:val="24"/>
-                <w:u w:val="none"/>
-                <w:shd w:fill="auto" w:val="clear"/>
-                <w:vertAlign w:val="baseline"/>
-              </w:rPr>
-            </w:pPr>
-            <w:r>
-              <w:rPr/>
-              <w:fldChar w:fldCharType="begin"/>
-            </w:r>
-            <w:r>
-              <w:rPr/>
-              <w:instrText xml:space="preserve"> FILLIN ""</w:instrText>
-            </w:r>
-            <w:r>
-              <w:rPr/>
-              <w:fldChar w:fldCharType="separate"/>
-            </w:r>
-            <w:r>
-              <w:rPr/>
-              <w:t>Опрос</w:t>
-            </w:r>
-            <w:r>
-              <w:rPr/>
-              <w:fldChar w:fldCharType="end"/>
-            </w:r>
-          </w:p>
-        </w:tc>
-        <w:tc>
-          <w:tcPr>
-            <w:tcW w:w="4824" w:type="dxa"/>
-            <w:tcBorders>
-              <w:top w:val="single" w:sz="4" w:space="0" w:color="000000"/>
-              <w:left w:val="single" w:sz="4" w:space="0" w:color="000000"/>
-              <w:bottom w:val="single" w:sz="4" w:space="0" w:color="000000"/>
-              <w:right w:val="single" w:sz="4" w:space="0" w:color="000000"/>
-            </w:tcBorders>
-          </w:tcPr>
-          <w:p>
-            <w:pPr>
-              <w:pStyle w:val="Normal"/>
-              <w:widowControl w:val="false"/>
-              <w:rPr>
-                <w:sz w:val="24"/>
-                <w:szCs w:val="24"/>
-                <w:del w:id="2" w:author="Даниил Сергеев" w:date="2023-05-03T13:20:34Z"/>
-              </w:rPr>
-            </w:pPr>
-            <w:r>
-              <w:rPr/>
-              <w:fldChar w:fldCharType="begin"/>
-            </w:r>
-            <w:r>
-              <w:rPr/>
-              <w:instrText xml:space="preserve"> FILLIN ""</w:instrText>
-            </w:r>
-            <w:r>
-              <w:rPr/>
-              <w:fldChar w:fldCharType="separate"/>
-            </w:r>
-            <w:r>
-              <w:rPr/>
-              <w:t>{table2.2.input.Krit}</w:t>
-            </w:r>
-            <w:r>
-              <w:rPr/>
-              <w:fldChar w:fldCharType="end"/>
-            </w:r>
-            <w:commentRangeStart w:id="20"/>
-            <w:r>
-              <w:rPr/>
-              <w:fldChar w:fldCharType="begin"/>
-            </w:r>
-            <w:r>
-              <w:rPr/>
-              <w:instrText xml:space="preserve"> FILLIN ""</w:instrText>
-            </w:r>
-            <w:r>
-              <w:rPr/>
-              <w:fldChar w:fldCharType="separate"/>
-            </w:r>
-            <w:r>
-              <w:rPr/>
-            </w:r>
-            <w:r>
-              <w:rPr/>
-              <w:fldChar w:fldCharType="end"/>
-            </w:r>
-            <w:del w:id="1" w:author="Даниил Сергеев" w:date="2023-05-03T13:20:34Z">
-              <w:r>
-                <w:rPr>
-                  <w:sz w:val="24"/>
-                  <w:szCs w:val="24"/>
-                </w:rPr>
-                <w:delText>1. Знает понятия основных разделов программы изучаемого курса</w:delText>
-              </w:r>
-            </w:del>
-          </w:p>
-          <w:p>
-            <w:pPr>
-              <w:pStyle w:val="Normal"/>
-              <w:widowControl w:val="false"/>
-              <w:rPr>
-                <w:sz w:val="24"/>
-                <w:szCs w:val="24"/>
-                <w:del w:id="3" w:author="Даниил Сергеев" w:date="2023-05-03T13:20:34Z"/>
-              </w:rPr>
-            </w:pPr>
-            <w:r>
-              <w:rPr/>
-              <w:fldChar w:fldCharType="begin"/>
-            </w:r>
-            <w:r>
-              <w:rPr/>
-              <w:instrText xml:space="preserve"> FILLIN ""</w:instrText>
-            </w:r>
-            <w:r>
-              <w:rPr/>
-              <w:fldChar w:fldCharType="separate"/>
-            </w:r>
-            <w:r>
-              <w:rPr/>
-              <w:t>2. Приобрел необходимые умения и навыки;</w:t>
-            </w:r>
-            <w:r>
-              <w:rPr/>
-              <w:fldChar w:fldCharType="end"/>
-            </w:r>
-          </w:p>
-          <w:p>
-            <w:pPr>
-              <w:pStyle w:val="Normal"/>
-              <w:widowControl w:val="false"/>
-              <w:rPr>
-                <w:sz w:val="24"/>
-                <w:szCs w:val="24"/>
-                <w:del w:id="4" w:author="Даниил Сергеев" w:date="2023-05-03T13:20:34Z"/>
-              </w:rPr>
-            </w:pPr>
-            <w:r>
-              <w:rPr/>
-              <w:fldChar w:fldCharType="begin"/>
-            </w:r>
-            <w:r>
-              <w:rPr/>
-              <w:instrText xml:space="preserve"> FILLIN ""</w:instrText>
-            </w:r>
-            <w:r>
-              <w:rPr/>
-              <w:fldChar w:fldCharType="separate"/>
-            </w:r>
-            <w:r>
-              <w:rPr/>
-              <w:t>освоил вопросы практического применения полученных знаний, не допустил</w:t>
-            </w:r>
-            <w:r>
-              <w:rPr/>
-              <w:fldChar w:fldCharType="end"/>
-            </w:r>
-          </w:p>
-          <w:p>
-            <w:pPr>
-              <w:pStyle w:val="Normal"/>
-              <w:widowControl w:val="false"/>
-              <w:rPr>
-                <w:sz w:val="24"/>
-                <w:szCs w:val="24"/>
-                <w:del w:id="5" w:author="Даниил Сергеев" w:date="2023-05-03T13:20:34Z"/>
-              </w:rPr>
-            </w:pPr>
-            <w:r>
-              <w:rPr/>
-              <w:fldChar w:fldCharType="begin"/>
-            </w:r>
-            <w:r>
-              <w:rPr/>
-              <w:instrText xml:space="preserve"> FILLIN ""</w:instrText>
-            </w:r>
-            <w:r>
-              <w:rPr/>
-              <w:fldChar w:fldCharType="separate"/>
-            </w:r>
-            <w:r>
-              <w:rPr/>
-              <w:t xml:space="preserve">фактических ошибок при ответе; </w:t>
-            </w:r>
-            <w:r>
-              <w:rPr/>
-              <w:fldChar w:fldCharType="end"/>
-            </w:r>
-          </w:p>
-          <w:p>
-            <w:pPr>
-              <w:pStyle w:val="Normal"/>
-              <w:widowControl w:val="false"/>
-              <w:rPr>
-                <w:sz w:val="24"/>
-                <w:szCs w:val="24"/>
-                <w:del w:id="6" w:author="Даниил Сергеев" w:date="2023-05-03T13:20:34Z"/>
-              </w:rPr>
-            </w:pPr>
-            <w:r>
-              <w:rPr/>
-              <w:fldChar w:fldCharType="begin"/>
-            </w:r>
-            <w:r>
-              <w:rPr/>
-              <w:instrText xml:space="preserve"> FILLIN ""</w:instrText>
-            </w:r>
-            <w:r>
-              <w:rPr/>
-              <w:fldChar w:fldCharType="separate"/>
-            </w:r>
-            <w:r>
-              <w:rPr/>
-              <w:t>3. Достаточно последовательно и логично</w:t>
-            </w:r>
-            <w:r>
-              <w:rPr/>
-              <w:fldChar w:fldCharType="end"/>
-            </w:r>
-          </w:p>
-          <w:p>
-            <w:pPr>
-              <w:pStyle w:val="Normal"/>
-              <w:widowControl w:val="false"/>
-              <w:rPr>
-                <w:sz w:val="24"/>
-                <w:szCs w:val="24"/>
-                <w:del w:id="7" w:author="Даниил Сергеев" w:date="2023-05-03T13:20:34Z"/>
-              </w:rPr>
-            </w:pPr>
-            <w:r>
-              <w:rPr/>
-              <w:fldChar w:fldCharType="begin"/>
-            </w:r>
-            <w:r>
-              <w:rPr/>
-              <w:instrText xml:space="preserve"> FILLIN ""</w:instrText>
-            </w:r>
-            <w:r>
-              <w:rPr/>
-              <w:fldChar w:fldCharType="separate"/>
-            </w:r>
-            <w:r>
-              <w:rPr/>
-              <w:t>излагает теоретический материал, допуская лишь незначительные нарушения</w:t>
-            </w:r>
-            <w:r>
-              <w:rPr/>
-              <w:fldChar w:fldCharType="end"/>
-            </w:r>
-          </w:p>
-          <w:p>
-            <w:pPr>
-              <w:pStyle w:val="Normal"/>
-              <w:widowControl w:val="false"/>
-              <w:rPr>
-                <w:sz w:val="24"/>
-                <w:szCs w:val="24"/>
-                <w:del w:id="8" w:author="Даниил Сергеев" w:date="2023-05-03T13:20:34Z"/>
-              </w:rPr>
-            </w:pPr>
-            <w:r>
-              <w:rPr/>
-              <w:fldChar w:fldCharType="begin"/>
-            </w:r>
-            <w:r>
-              <w:rPr/>
-              <w:instrText xml:space="preserve"> FILLIN ""</w:instrText>
-            </w:r>
-            <w:r>
-              <w:rPr/>
-              <w:fldChar w:fldCharType="separate"/>
-            </w:r>
-            <w:r>
-              <w:rPr/>
-              <w:t xml:space="preserve">последовательности изложения и некоторые неточности; </w:t>
-            </w:r>
-            <w:r>
-              <w:rPr/>
-              <w:fldChar w:fldCharType="end"/>
-            </w:r>
-          </w:p>
-          <w:p>
-            <w:pPr>
-              <w:pStyle w:val="Normal"/>
-              <w:widowControl w:val="false"/>
-              <w:rPr>
-                <w:sz w:val="20"/>
-                <w:szCs w:val="20"/>
-              </w:rPr>
-            </w:pPr>
-            <w:r>
-              <w:rPr/>
-              <w:fldChar w:fldCharType="begin"/>
-            </w:r>
-            <w:r>
-              <w:rPr/>
-              <w:instrText xml:space="preserve"> FILLIN ""</w:instrText>
-            </w:r>
-            <w:r>
-              <w:rPr/>
-              <w:fldChar w:fldCharType="separate"/>
-            </w:r>
-            <w:r>
-              <w:rPr/>
-              <w:t>4. Показывает всесторонние, систематизированные, глубокие знания учебной программы дисциплины и умение уверенно применять их</w:t>
-            </w:r>
-            <w:r>
-              <w:rPr/>
-              <w:fldChar w:fldCharType="end"/>
-            </w:r>
-            <w:commentRangeEnd w:id="20"/>
-            <w:r>
-              <w:commentReference w:id="20"/>
-            </w:r>
-            <w:r>
-              <w:rPr/>
-            </w:r>
-          </w:p>
-        </w:tc>
-        <w:tc>
-          <w:tcPr>
-            <w:tcW w:w="3404" w:type="dxa"/>
-            <w:tcBorders>
-              <w:top w:val="single" w:sz="4" w:space="0" w:color="000000"/>
-              <w:left w:val="single" w:sz="4" w:space="0" w:color="000000"/>
-              <w:bottom w:val="single" w:sz="4" w:space="0" w:color="000000"/>
-              <w:right w:val="single" w:sz="4" w:space="0" w:color="000000"/>
-            </w:tcBorders>
-          </w:tcPr>
-          <w:p>
-            <w:pPr>
-              <w:pStyle w:val="Normal"/>
-              <w:keepNext w:val="false"/>
-              <w:keepLines w:val="false"/>
-              <w:widowControl w:val="false"/>
-              <w:shd w:val="clear" w:fill="auto"/>
-              <w:spacing w:lineRule="auto" w:line="240" w:before="0" w:after="0"/>
-              <w:ind w:left="0" w:right="0" w:hanging="0"/>
-              <w:jc w:val="left"/>
-              <w:rPr>
-                <w:rFonts w:ascii="Times New Roman" w:hAnsi="Times New Roman" w:eastAsia="Times New Roman" w:cs="Times New Roman"/>
-                <w:b w:val="false"/>
-                <w:b w:val="false"/>
-                <w:i w:val="false"/>
-                <w:i w:val="false"/>
-                <w:caps w:val="false"/>
-                <w:smallCaps w:val="false"/>
-                <w:strike w:val="false"/>
-                <w:dstrike w:val="false"/>
-                <w:color w:val="000000"/>
-                <w:position w:val="0"/>
-                <w:sz w:val="20"/>
-                <w:sz w:val="20"/>
-                <w:szCs w:val="20"/>
-                <w:u w:val="none"/>
-                <w:shd w:fill="auto" w:val="clear"/>
-                <w:vertAlign w:val="baseline"/>
-              </w:rPr>
-            </w:pPr>
-            <w:commentRangeStart w:id="21"/>
-            <w:r>
-              <w:rPr/>
-              <w:fldChar w:fldCharType="begin"/>
-            </w:r>
-            <w:r>
-              <w:rPr/>
-              <w:instrText xml:space="preserve"> FILLIN ""</w:instrText>
-            </w:r>
-            <w:r>
-              <w:rPr/>
-              <w:fldChar w:fldCharType="separate"/>
-            </w:r>
-            <w:r>
-              <w:rPr/>
-            </w:r>
-            <w:r>
-              <w:rPr/>
-              <w:fldChar w:fldCharType="end"/>
-            </w:r>
-            <w:r>
-              <w:rPr>
-                <w:rFonts w:eastAsia="Times New Roman" w:cs="Times New Roman"/>
-                <w:b w:val="false"/>
-                <w:i w:val="false"/>
-                <w:caps w:val="false"/>
-                <w:smallCaps w:val="false"/>
-                <w:strike w:val="false"/>
-                <w:dstrike w:val="false"/>
-                <w:color w:val="000000"/>
-                <w:position w:val="0"/>
-                <w:sz w:val="20"/>
-                <w:sz w:val="20"/>
-                <w:szCs w:val="20"/>
-                <w:u w:val="none"/>
-                <w:shd w:fill="auto" w:val="clear"/>
-                <w:vertAlign w:val="baseline"/>
-              </w:rPr>
-              <w:t>Зачтено</w:t>
-            </w:r>
-            <w:commentRangeEnd w:id="21"/>
-            <w:r>
-              <w:commentReference w:id="21"/>
-            </w:r>
-            <w:r>
-              <w:rPr>
-                <w:rFonts w:eastAsia="Times New Roman" w:cs="Times New Roman"/>
-                <w:b w:val="false"/>
-                <w:i w:val="false"/>
-                <w:caps w:val="false"/>
-                <w:smallCaps w:val="false"/>
-                <w:strike w:val="false"/>
-                <w:dstrike w:val="false"/>
-                <w:color w:val="000000"/>
-                <w:position w:val="0"/>
-                <w:sz w:val="20"/>
-                <w:sz w:val="20"/>
-                <w:szCs w:val="20"/>
-                <w:u w:val="none"/>
-                <w:shd w:fill="auto" w:val="clear"/>
-                <w:vertAlign w:val="baseline"/>
-              </w:rPr>
+          </w:tcPr>
+          <w:p>
+            <w:r>
+              <w:t>sred_1</w:t>
+            </w:r>
+          </w:p>
+        </w:tc>
+        <w:tc>
+          <w:tcPr>
+            <w:tcW w:type="dxa" w:w="4824"/>
+          </w:tcPr>
+          <w:p>
+            <w:r>
+              <w:t>body_test_1</w:t>
+            </w:r>
+          </w:p>
+        </w:tc>
+        <w:tc>
+          <w:tcPr>
+            <w:tcW w:type="dxa" w:w="3404"/>
+          </w:tcPr>
+          <w:p>
+            <w:r>
+              <w:t>0</w:t>
             </w:r>
           </w:p>
         </w:tc>
       </w:tr>
       <w:tr>
-        <w:trPr/>
-        <w:tc>
-          <w:tcPr>
-            <w:tcW w:w="1947" w:type="dxa"/>
-            <w:vMerge w:val="continue"/>
-            <w:tcBorders>
-              <w:top w:val="single" w:sz="4" w:space="0" w:color="000000"/>
-              <w:left w:val="single" w:sz="4" w:space="0" w:color="000000"/>
-              <w:bottom w:val="single" w:sz="4" w:space="0" w:color="000000"/>
-              <w:right w:val="single" w:sz="4" w:space="0" w:color="000000"/>
-            </w:tcBorders>
-          </w:tcPr>
-          <w:p>
-            <w:pPr>
-              <w:pStyle w:val="Normal"/>
-              <w:keepNext w:val="false"/>
-              <w:keepLines w:val="false"/>
-              <w:widowControl w:val="false"/>
-              <w:shd w:val="clear" w:fill="auto"/>
-              <w:spacing w:lineRule="auto" w:line="276" w:before="0" w:after="0"/>
-              <w:ind w:left="0" w:right="0" w:hanging="0"/>
-              <w:jc w:val="left"/>
-              <w:rPr>
-                <w:rFonts w:ascii="Times New Roman" w:hAnsi="Times New Roman" w:eastAsia="Times New Roman" w:cs="Times New Roman"/>
-                <w:b w:val="false"/>
-                <w:b w:val="false"/>
-                <w:i w:val="false"/>
-                <w:i w:val="false"/>
-                <w:caps w:val="false"/>
-                <w:smallCaps w:val="false"/>
-                <w:strike w:val="false"/>
-                <w:dstrike w:val="false"/>
-                <w:color w:val="000000"/>
-                <w:position w:val="0"/>
-                <w:sz w:val="20"/>
-                <w:sz w:val="20"/>
-                <w:szCs w:val="20"/>
-                <w:u w:val="none"/>
-                <w:shd w:fill="auto" w:val="clear"/>
-                <w:vertAlign w:val="baseline"/>
-              </w:rPr>
-            </w:pPr>
-            <w:r>
-              <w:rPr>
-                <w:rFonts w:eastAsia="Times New Roman" w:cs="Times New Roman"/>
-                <w:b w:val="false"/>
-                <w:i w:val="false"/>
-                <w:caps w:val="false"/>
-                <w:smallCaps w:val="false"/>
-                <w:strike w:val="false"/>
-                <w:dstrike w:val="false"/>
-                <w:color w:val="000000"/>
-                <w:position w:val="0"/>
-                <w:sz w:val="20"/>
-                <w:sz w:val="20"/>
-                <w:szCs w:val="20"/>
-                <w:u w:val="none"/>
-                <w:shd w:fill="auto" w:val="clear"/>
-                <w:vertAlign w:val="baseline"/>
-              </w:rPr>
-            </w:r>
-          </w:p>
-        </w:tc>
-        <w:tc>
-          <w:tcPr>
-            <w:tcW w:w="4824" w:type="dxa"/>
-            <w:tcBorders>
-              <w:top w:val="single" w:sz="4" w:space="0" w:color="000000"/>
-              <w:left w:val="single" w:sz="4" w:space="0" w:color="000000"/>
-              <w:bottom w:val="single" w:sz="4" w:space="0" w:color="000000"/>
-              <w:right w:val="single" w:sz="4" w:space="0" w:color="000000"/>
-            </w:tcBorders>
-          </w:tcPr>
-          <w:p>
-            <w:pPr>
-              <w:pStyle w:val="Normal"/>
-              <w:widowControl w:val="false"/>
-              <w:rPr>
-                <w:sz w:val="24"/>
-                <w:szCs w:val="24"/>
-                <w:del w:id="9" w:author="Даниил Сергеев" w:date="2023-05-03T13:21:51Z"/>
-              </w:rPr>
-            </w:pPr>
-            <w:r>
-              <w:rPr/>
-              <w:fldChar w:fldCharType="begin"/>
-            </w:r>
-            <w:r>
-              <w:rPr/>
-              <w:instrText xml:space="preserve"> FILLIN ""</w:instrText>
-            </w:r>
-            <w:r>
-              <w:rPr/>
-              <w:fldChar w:fldCharType="separate"/>
-            </w:r>
-            <w:r>
-              <w:rPr/>
-              <w:t>{table2.2.input.Krit}</w:t>
-            </w:r>
-            <w:r>
-              <w:rPr/>
-              <w:fldChar w:fldCharType="end"/>
-            </w:r>
-            <w:r>
-              <w:rPr/>
-              <w:fldChar w:fldCharType="begin"/>
-            </w:r>
-            <w:r>
-              <w:rPr/>
-              <w:instrText xml:space="preserve"> FILLIN ""</w:instrText>
-            </w:r>
-            <w:r>
-              <w:rPr/>
-              <w:fldChar w:fldCharType="separate"/>
-            </w:r>
-            <w:r>
-              <w:rPr/>
-              <w:t>1. Фрагментарные знания базовых понятий; 2. Слабо выражена способность</w:t>
-            </w:r>
-            <w:r>
-              <w:rPr/>
-              <w:fldChar w:fldCharType="end"/>
-            </w:r>
-          </w:p>
-          <w:p>
-            <w:pPr>
-              <w:pStyle w:val="Normal"/>
-              <w:widowControl w:val="false"/>
-              <w:rPr>
-                <w:sz w:val="24"/>
-                <w:szCs w:val="24"/>
-                <w:del w:id="10" w:author="Даниил Сергеев" w:date="2023-05-03T13:21:51Z"/>
-              </w:rPr>
-            </w:pPr>
-            <w:r>
-              <w:rPr/>
-              <w:fldChar w:fldCharType="begin"/>
-            </w:r>
-            <w:r>
-              <w:rPr/>
-              <w:instrText xml:space="preserve"> FILLIN ""</w:instrText>
-            </w:r>
-            <w:r>
-              <w:rPr/>
-              <w:fldChar w:fldCharType="separate"/>
-            </w:r>
-            <w:r>
-              <w:rPr/>
-              <w:t>к самостоятельному аналитическому мышлению, имеются затруднения в</w:t>
-            </w:r>
-            <w:r>
-              <w:rPr/>
-              <w:fldChar w:fldCharType="end"/>
-            </w:r>
-          </w:p>
-          <w:p>
-            <w:pPr>
-              <w:pStyle w:val="Normal"/>
-              <w:widowControl w:val="false"/>
-              <w:rPr>
-                <w:sz w:val="24"/>
-                <w:szCs w:val="24"/>
-                <w:del w:id="11" w:author="Даниил Сергеев" w:date="2023-05-03T13:21:51Z"/>
-              </w:rPr>
-            </w:pPr>
-            <w:r>
-              <w:rPr/>
-              <w:fldChar w:fldCharType="begin"/>
-            </w:r>
-            <w:r>
-              <w:rPr/>
-              <w:instrText xml:space="preserve"> FILLIN ""</w:instrText>
-            </w:r>
-            <w:r>
-              <w:rPr/>
-              <w:fldChar w:fldCharType="separate"/>
-            </w:r>
-            <w:r>
-              <w:rPr/>
-              <w:t>изложении материала, отсутствуют необходимые умения и навыки;</w:t>
-            </w:r>
-            <w:r>
-              <w:rPr/>
-              <w:fldChar w:fldCharType="end"/>
-            </w:r>
-          </w:p>
-          <w:p>
-            <w:pPr>
-              <w:pStyle w:val="Normal"/>
-              <w:widowControl w:val="false"/>
-              <w:rPr>
-                <w:sz w:val="24"/>
-                <w:szCs w:val="24"/>
-                <w:del w:id="12" w:author="Даниил Сергеев" w:date="2023-05-03T13:21:51Z"/>
-              </w:rPr>
-            </w:pPr>
-            <w:r>
-              <w:rPr/>
-              <w:fldChar w:fldCharType="begin"/>
-            </w:r>
-            <w:r>
-              <w:rPr/>
-              <w:instrText xml:space="preserve"> FILLIN ""</w:instrText>
-            </w:r>
-            <w:r>
-              <w:rPr/>
-              <w:fldChar w:fldCharType="separate"/>
-            </w:r>
-            <w:r>
-              <w:rPr/>
-              <w:t>3. Допущены грубые ошибки и незнание терминологии, отказ отвечать на</w:t>
-            </w:r>
-            <w:r>
-              <w:rPr/>
-              <w:fldChar w:fldCharType="end"/>
-            </w:r>
-          </w:p>
-          <w:p>
-            <w:pPr>
-              <w:pStyle w:val="Normal"/>
-              <w:widowControl w:val="false"/>
-              <w:rPr>
-                <w:sz w:val="24"/>
-                <w:szCs w:val="24"/>
-                <w:del w:id="13" w:author="Даниил Сергеев" w:date="2023-05-03T13:21:51Z"/>
-              </w:rPr>
-            </w:pPr>
-            <w:r>
-              <w:rPr/>
-              <w:fldChar w:fldCharType="begin"/>
-            </w:r>
-            <w:r>
-              <w:rPr/>
-              <w:instrText xml:space="preserve"> FILLIN ""</w:instrText>
-            </w:r>
-            <w:r>
-              <w:rPr/>
-              <w:fldChar w:fldCharType="separate"/>
-            </w:r>
-            <w:r>
-              <w:rPr/>
-              <w:t>дополнительные вопросы, знание которых необходимо для получения</w:t>
-            </w:r>
-            <w:r>
-              <w:rPr/>
-              <w:fldChar w:fldCharType="end"/>
-            </w:r>
-          </w:p>
-          <w:p>
-            <w:pPr>
-              <w:pStyle w:val="Normal"/>
-              <w:widowControl w:val="false"/>
-              <w:rPr>
-                <w:sz w:val="24"/>
-                <w:szCs w:val="24"/>
-                <w:del w:id="14" w:author="Даниил Сергеев" w:date="2023-05-03T13:21:51Z"/>
-              </w:rPr>
-            </w:pPr>
-            <w:r>
-              <w:rPr/>
-              <w:fldChar w:fldCharType="begin"/>
-            </w:r>
-            <w:r>
-              <w:rPr/>
-              <w:instrText xml:space="preserve"> FILLIN ""</w:instrText>
-            </w:r>
-            <w:r>
-              <w:rPr/>
-              <w:fldChar w:fldCharType="separate"/>
-            </w:r>
-            <w:r>
-              <w:rPr/>
-              <w:t>положительной оценки</w:t>
-            </w:r>
-            <w:r>
-              <w:rPr/>
-              <w:fldChar w:fldCharType="end"/>
-            </w:r>
-          </w:p>
-          <w:p>
-            <w:pPr>
-              <w:pStyle w:val="Normal"/>
-              <w:widowControl w:val="false"/>
-              <w:rPr>
-                <w:sz w:val="20"/>
-                <w:szCs w:val="20"/>
-              </w:rPr>
-            </w:pPr>
-            <w:r>
-              <w:rPr/>
-              <w:fldChar w:fldCharType="begin"/>
-            </w:r>
-            <w:r>
-              <w:rPr/>
-              <w:instrText xml:space="preserve"> FILLIN ""</w:instrText>
-            </w:r>
-            <w:r>
-              <w:rPr/>
-              <w:fldChar w:fldCharType="separate"/>
-            </w:r>
-            <w:r>
-              <w:rPr/>
-              <w:t>4. Ответ содержит существенные пробелы в знаниях основного содержания темы</w:t>
-            </w:r>
-            <w:r>
-              <w:rPr/>
-              <w:fldChar w:fldCharType="end"/>
-            </w:r>
-          </w:p>
-        </w:tc>
-        <w:tc>
-          <w:tcPr>
-            <w:tcW w:w="3404" w:type="dxa"/>
-            <w:tcBorders>
-              <w:top w:val="single" w:sz="4" w:space="0" w:color="000000"/>
-              <w:left w:val="single" w:sz="4" w:space="0" w:color="000000"/>
-              <w:bottom w:val="single" w:sz="4" w:space="0" w:color="000000"/>
-              <w:right w:val="single" w:sz="4" w:space="0" w:color="000000"/>
-            </w:tcBorders>
-          </w:tcPr>
-          <w:p>
-            <w:pPr>
-              <w:pStyle w:val="Normal"/>
-              <w:keepNext w:val="false"/>
-              <w:keepLines w:val="false"/>
-              <w:widowControl w:val="false"/>
-              <w:shd w:val="clear" w:fill="auto"/>
-              <w:spacing w:lineRule="auto" w:line="240" w:before="0" w:after="0"/>
-              <w:ind w:left="0" w:right="0" w:hanging="0"/>
-              <w:jc w:val="left"/>
-              <w:rPr>
-                <w:rFonts w:ascii="Times New Roman" w:hAnsi="Times New Roman" w:eastAsia="Times New Roman" w:cs="Times New Roman"/>
-                <w:b w:val="false"/>
-                <w:b w:val="false"/>
-                <w:i w:val="false"/>
-                <w:i w:val="false"/>
-                <w:caps w:val="false"/>
-                <w:smallCaps w:val="false"/>
-                <w:strike w:val="false"/>
-                <w:dstrike w:val="false"/>
-                <w:color w:val="000000"/>
-                <w:position w:val="0"/>
-                <w:sz w:val="20"/>
-                <w:sz w:val="20"/>
-                <w:szCs w:val="20"/>
-                <w:u w:val="none"/>
-                <w:shd w:fill="auto" w:val="clear"/>
-                <w:vertAlign w:val="baseline"/>
-              </w:rPr>
-            </w:pPr>
-            <w:r>
-              <w:rPr>
-                <w:rFonts w:eastAsia="Times New Roman" w:cs="Times New Roman"/>
-                <w:b w:val="false"/>
-                <w:i w:val="false"/>
-                <w:caps w:val="false"/>
-                <w:smallCaps w:val="false"/>
-                <w:strike w:val="false"/>
-                <w:dstrike w:val="false"/>
-                <w:color w:val="000000"/>
-                <w:position w:val="0"/>
-                <w:sz w:val="20"/>
-                <w:sz w:val="20"/>
-                <w:szCs w:val="20"/>
-                <w:u w:val="none"/>
-                <w:shd w:fill="auto" w:val="clear"/>
-                <w:vertAlign w:val="baseline"/>
-              </w:rPr>
-              <w:t>Не зачтено</w:t>
+        <w:tc>
+          <w:tcPr>
+            <w:tcW w:type="dxa" w:w="1947"/>
+            <w:vMerge/>
+          </w:tcPr>
+          <w:p/>
+        </w:tc>
+        <w:tc>
+          <w:tcPr>
+            <w:tcW w:type="dxa" w:w="4824"/>
+          </w:tcPr>
+          <w:p>
+            <w:r>
+              <w:t>body_test_2</w:t>
+            </w:r>
+          </w:p>
+        </w:tc>
+        <w:tc>
+          <w:tcPr>
+            <w:tcW w:type="dxa" w:w="3404"/>
+          </w:tcPr>
+          <w:p>
+            <w:r>
+              <w:t>1</w:t>
             </w:r>
           </w:p>
         </w:tc>
       </w:tr>
       <w:tr>
-        <w:trPr/>
-        <w:tc>
-          <w:tcPr>
-            <w:tcW w:w="1947" w:type="dxa"/>
-            <w:tcBorders>
-              <w:top w:val="single" w:sz="4" w:space="0" w:color="000000"/>
-              <w:left w:val="single" w:sz="4" w:space="0" w:color="000000"/>
-              <w:bottom w:val="single" w:sz="4" w:space="0" w:color="000000"/>
-              <w:right w:val="single" w:sz="4" w:space="0" w:color="000000"/>
-            </w:tcBorders>
-          </w:tcPr>
-          <w:p>
-            <w:pPr>
-              <w:pStyle w:val="Normal"/>
-              <w:keepNext w:val="false"/>
-              <w:keepLines w:val="false"/>
-              <w:widowControl w:val="false"/>
-              <w:shd w:val="clear" w:fill="auto"/>
-              <w:spacing w:lineRule="auto" w:line="240" w:before="0" w:after="0"/>
-              <w:ind w:left="0" w:right="0" w:hanging="0"/>
-              <w:jc w:val="left"/>
-              <w:rPr>
-                <w:rFonts w:ascii="Times New Roman" w:hAnsi="Times New Roman" w:eastAsia="Times New Roman" w:cs="Times New Roman"/>
-                <w:b w:val="false"/>
-                <w:b w:val="false"/>
-                <w:i w:val="false"/>
-                <w:i w:val="false"/>
-                <w:caps w:val="false"/>
-                <w:smallCaps w:val="false"/>
-                <w:strike w:val="false"/>
-                <w:dstrike w:val="false"/>
-                <w:color w:val="000000"/>
-                <w:position w:val="0"/>
-                <w:sz w:val="20"/>
-                <w:sz w:val="20"/>
-                <w:szCs w:val="20"/>
-                <w:u w:val="none"/>
-                <w:shd w:fill="auto" w:val="clear"/>
-                <w:vertAlign w:val="baseline"/>
-              </w:rPr>
-            </w:pPr>
-            <w:r>
-              <w:rPr>
-                <w:rFonts w:eastAsia="Times New Roman" w:cs="Times New Roman"/>
-                <w:b w:val="false"/>
-                <w:i w:val="false"/>
-                <w:caps w:val="false"/>
-                <w:smallCaps w:val="false"/>
-                <w:strike w:val="false"/>
-                <w:dstrike w:val="false"/>
-                <w:color w:val="000000"/>
-                <w:position w:val="0"/>
-                <w:sz w:val="20"/>
-                <w:sz w:val="20"/>
-                <w:szCs w:val="20"/>
-                <w:u w:val="none"/>
-                <w:shd w:fill="auto" w:val="clear"/>
-                <w:vertAlign w:val="baseline"/>
-              </w:rPr>
-              <w:t>Практическая работа</w:t>
-            </w:r>
-          </w:p>
-        </w:tc>
-        <w:tc>
-          <w:tcPr>
-            <w:tcW w:w="4824" w:type="dxa"/>
-            <w:tcBorders>
-              <w:top w:val="single" w:sz="4" w:space="0" w:color="000000"/>
-              <w:left w:val="single" w:sz="4" w:space="0" w:color="000000"/>
-              <w:bottom w:val="single" w:sz="4" w:space="0" w:color="000000"/>
-              <w:right w:val="single" w:sz="4" w:space="0" w:color="000000"/>
-            </w:tcBorders>
-          </w:tcPr>
-          <w:p>
-            <w:pPr>
-              <w:pStyle w:val="Normal"/>
-              <w:widowControl w:val="false"/>
-              <w:rPr>
-                <w:sz w:val="24"/>
-                <w:szCs w:val="24"/>
-              </w:rPr>
-            </w:pPr>
-            <w:r>
-              <w:rPr>
-                <w:sz w:val="24"/>
-                <w:szCs w:val="24"/>
-              </w:rPr>
-            </w:r>
-          </w:p>
-        </w:tc>
-        <w:tc>
-          <w:tcPr>
-            <w:tcW w:w="3404" w:type="dxa"/>
-            <w:tcBorders>
-              <w:top w:val="single" w:sz="4" w:space="0" w:color="000000"/>
-              <w:left w:val="single" w:sz="4" w:space="0" w:color="000000"/>
-              <w:bottom w:val="single" w:sz="4" w:space="0" w:color="000000"/>
-              <w:right w:val="single" w:sz="4" w:space="0" w:color="000000"/>
-            </w:tcBorders>
-          </w:tcPr>
-          <w:p>
-            <w:pPr>
-              <w:pStyle w:val="Normal"/>
-              <w:keepNext w:val="false"/>
-              <w:keepLines w:val="false"/>
-              <w:widowControl w:val="false"/>
-              <w:shd w:val="clear" w:fill="auto"/>
-              <w:spacing w:lineRule="auto" w:line="240" w:before="0" w:after="0"/>
-              <w:ind w:left="0" w:right="0" w:hanging="0"/>
-              <w:jc w:val="left"/>
-              <w:rPr>
-                <w:rFonts w:ascii="Times New Roman" w:hAnsi="Times New Roman" w:eastAsia="Times New Roman" w:cs="Times New Roman"/>
-                <w:b w:val="false"/>
-                <w:b w:val="false"/>
-                <w:i w:val="false"/>
-                <w:i w:val="false"/>
-                <w:caps w:val="false"/>
-                <w:smallCaps w:val="false"/>
-                <w:strike w:val="false"/>
-                <w:dstrike w:val="false"/>
-                <w:color w:val="000000"/>
-                <w:position w:val="0"/>
-                <w:sz w:val="20"/>
-                <w:sz w:val="20"/>
-                <w:szCs w:val="20"/>
-                <w:u w:val="none"/>
-                <w:shd w:fill="auto" w:val="clear"/>
-                <w:vertAlign w:val="baseline"/>
-              </w:rPr>
-            </w:pPr>
-            <w:r>
-              <w:rPr>
-                <w:rFonts w:eastAsia="Times New Roman" w:cs="Times New Roman"/>
-                <w:b w:val="false"/>
-                <w:i w:val="false"/>
-                <w:caps w:val="false"/>
-                <w:smallCaps w:val="false"/>
-                <w:strike w:val="false"/>
-                <w:dstrike w:val="false"/>
-                <w:color w:val="000000"/>
-                <w:position w:val="0"/>
-                <w:sz w:val="20"/>
-                <w:sz w:val="20"/>
-                <w:szCs w:val="20"/>
-                <w:u w:val="none"/>
-                <w:shd w:fill="auto" w:val="clear"/>
-                <w:vertAlign w:val="baseline"/>
-              </w:rPr>
+        <w:tc>
+          <w:tcPr>
+            <w:tcW w:type="dxa" w:w="1947"/>
+            <w:vMerge/>
+          </w:tcPr>
+          <w:p/>
+        </w:tc>
+        <w:tc>
+          <w:tcPr>
+            <w:tcW w:type="dxa" w:w="4824"/>
+          </w:tcPr>
+          <w:p>
+            <w:r>
+              <w:t>body_test_3</w:t>
+            </w:r>
+          </w:p>
+        </w:tc>
+        <w:tc>
+          <w:tcPr>
+            <w:tcW w:type="dxa" w:w="3404"/>
+          </w:tcPr>
+          <w:p>
+            <w:r>
+              <w:t>2</w:t>
             </w:r>
           </w:p>
         </w:tc>
       </w:tr>
       <w:tr>
-        <w:trPr/>
-        <w:tc>
-          <w:tcPr>
-            <w:tcW w:w="1947" w:type="dxa"/>
-            <w:tcBorders>
-              <w:top w:val="single" w:sz="4" w:space="0" w:color="000000"/>
-              <w:left w:val="single" w:sz="4" w:space="0" w:color="000000"/>
-              <w:bottom w:val="single" w:sz="4" w:space="0" w:color="000000"/>
-              <w:right w:val="single" w:sz="4" w:space="0" w:color="000000"/>
-            </w:tcBorders>
-          </w:tcPr>
-          <w:p>
-            <w:pPr>
-              <w:pStyle w:val="Normal"/>
-              <w:keepNext w:val="false"/>
-              <w:keepLines w:val="false"/>
-              <w:widowControl w:val="false"/>
-              <w:shd w:val="clear" w:fill="auto"/>
-              <w:spacing w:lineRule="auto" w:line="240" w:before="0" w:after="0"/>
-              <w:ind w:left="0" w:right="0" w:hanging="0"/>
-              <w:jc w:val="left"/>
-              <w:rPr>
-                <w:rFonts w:ascii="Times New Roman" w:hAnsi="Times New Roman" w:eastAsia="Times New Roman" w:cs="Times New Roman"/>
-                <w:b w:val="false"/>
-                <w:b w:val="false"/>
-                <w:i w:val="false"/>
-                <w:i w:val="false"/>
-                <w:caps w:val="false"/>
-                <w:smallCaps w:val="false"/>
-                <w:strike w:val="false"/>
-                <w:dstrike w:val="false"/>
-                <w:color w:val="000000"/>
-                <w:position w:val="0"/>
-                <w:sz w:val="20"/>
-                <w:sz w:val="20"/>
-                <w:szCs w:val="20"/>
-                <w:u w:val="none"/>
-                <w:shd w:fill="auto" w:val="clear"/>
-                <w:vertAlign w:val="baseline"/>
-              </w:rPr>
-            </w:pPr>
-            <w:r>
-              <w:rPr>
-                <w:rFonts w:eastAsia="Times New Roman" w:cs="Times New Roman"/>
-                <w:b w:val="false"/>
-                <w:i w:val="false"/>
-                <w:caps w:val="false"/>
-                <w:smallCaps w:val="false"/>
-                <w:strike w:val="false"/>
-                <w:dstrike w:val="false"/>
-                <w:color w:val="000000"/>
-                <w:position w:val="0"/>
-                <w:sz w:val="20"/>
-                <w:sz w:val="20"/>
-                <w:szCs w:val="20"/>
-                <w:u w:val="none"/>
-                <w:shd w:fill="auto" w:val="clear"/>
-                <w:vertAlign w:val="baseline"/>
-              </w:rPr>
-              <w:t>…</w:t>
-            </w:r>
-          </w:p>
-        </w:tc>
-        <w:tc>
-          <w:tcPr>
-            <w:tcW w:w="4824" w:type="dxa"/>
-            <w:tcBorders>
-              <w:top w:val="single" w:sz="4" w:space="0" w:color="000000"/>
-              <w:left w:val="single" w:sz="4" w:space="0" w:color="000000"/>
-              <w:bottom w:val="single" w:sz="4" w:space="0" w:color="000000"/>
-              <w:right w:val="single" w:sz="4" w:space="0" w:color="000000"/>
-            </w:tcBorders>
-          </w:tcPr>
-          <w:p>
-            <w:pPr>
-              <w:pStyle w:val="Normal"/>
-              <w:widowControl w:val="false"/>
-              <w:rPr>
-                <w:sz w:val="24"/>
-                <w:szCs w:val="24"/>
-              </w:rPr>
-            </w:pPr>
-            <w:r>
-              <w:rPr>
-                <w:sz w:val="24"/>
-                <w:szCs w:val="24"/>
-              </w:rPr>
-            </w:r>
-          </w:p>
-        </w:tc>
-        <w:tc>
-          <w:tcPr>
-            <w:tcW w:w="3404" w:type="dxa"/>
-            <w:tcBorders>
-              <w:top w:val="single" w:sz="4" w:space="0" w:color="000000"/>
-              <w:left w:val="single" w:sz="4" w:space="0" w:color="000000"/>
-              <w:bottom w:val="single" w:sz="4" w:space="0" w:color="000000"/>
-              <w:right w:val="single" w:sz="4" w:space="0" w:color="000000"/>
-            </w:tcBorders>
-          </w:tcPr>
-          <w:p>
-            <w:pPr>
-              <w:pStyle w:val="Normal"/>
-              <w:keepNext w:val="false"/>
-              <w:keepLines w:val="false"/>
-              <w:widowControl w:val="false"/>
-              <w:shd w:val="clear" w:fill="auto"/>
-              <w:spacing w:lineRule="auto" w:line="240" w:before="0" w:after="0"/>
-              <w:ind w:left="0" w:right="0" w:hanging="0"/>
-              <w:jc w:val="left"/>
-              <w:rPr>
-                <w:rFonts w:ascii="Times New Roman" w:hAnsi="Times New Roman" w:eastAsia="Times New Roman" w:cs="Times New Roman"/>
-                <w:b w:val="false"/>
-                <w:b w:val="false"/>
-                <w:i w:val="false"/>
-                <w:i w:val="false"/>
-                <w:caps w:val="false"/>
-                <w:smallCaps w:val="false"/>
-                <w:strike w:val="false"/>
-                <w:dstrike w:val="false"/>
-                <w:color w:val="000000"/>
-                <w:position w:val="0"/>
-                <w:sz w:val="20"/>
-                <w:sz w:val="20"/>
-                <w:szCs w:val="20"/>
-                <w:u w:val="none"/>
-                <w:shd w:fill="auto" w:val="clear"/>
-                <w:vertAlign w:val="baseline"/>
-              </w:rPr>
-            </w:pPr>
-            <w:r>
-              <w:rPr>
-                <w:rFonts w:eastAsia="Times New Roman" w:cs="Times New Roman"/>
-                <w:b w:val="false"/>
-                <w:i w:val="false"/>
-                <w:caps w:val="false"/>
-                <w:smallCaps w:val="false"/>
-                <w:strike w:val="false"/>
-                <w:dstrike w:val="false"/>
-                <w:color w:val="000000"/>
-                <w:position w:val="0"/>
-                <w:sz w:val="20"/>
-                <w:sz w:val="20"/>
-                <w:szCs w:val="20"/>
-                <w:u w:val="none"/>
-                <w:shd w:fill="auto" w:val="clear"/>
-                <w:vertAlign w:val="baseline"/>
-              </w:rPr>
+        <w:tc>
+          <w:tcPr>
+            <w:tcW w:type="dxa" w:w="1947"/>
+            <w:vMerge/>
+          </w:tcPr>
+          <w:p/>
+        </w:tc>
+        <w:tc>
+          <w:tcPr>
+            <w:tcW w:type="dxa" w:w="4824"/>
+          </w:tcPr>
+          <w:p>
+            <w:r>
+              <w:t>body_test_4</w:t>
+            </w:r>
+          </w:p>
+        </w:tc>
+        <w:tc>
+          <w:tcPr>
+            <w:tcW w:type="dxa" w:w="3404"/>
+          </w:tcPr>
+          <w:p>
+            <w:r>
+              <w:t>3</w:t>
+            </w:r>
+          </w:p>
+        </w:tc>
+      </w:tr>
+      <w:tr>
+        <w:tc>
+          <w:tcPr>
+            <w:tcW w:type="dxa" w:w="1947"/>
+            <w:vMerge/>
+          </w:tcPr>
+          <w:p/>
+        </w:tc>
+        <w:tc>
+          <w:tcPr>
+            <w:tcW w:type="dxa" w:w="4824"/>
+          </w:tcPr>
+          <w:p>
+            <w:r>
+              <w:t>body_test_5</w:t>
+            </w:r>
+          </w:p>
+        </w:tc>
+        <w:tc>
+          <w:tcPr>
+            <w:tcW w:type="dxa" w:w="3404"/>
+          </w:tcPr>
+          <w:p>
+            <w:r>
+              <w:t>4</w:t>
+            </w:r>
+          </w:p>
+        </w:tc>
+      </w:tr>
+      <w:tr>
+        <w:tc>
+          <w:tcPr>
+            <w:tcW w:type="dxa" w:w="1947"/>
+            <w:vMerge/>
+          </w:tcPr>
+          <w:p/>
+        </w:tc>
+        <w:tc>
+          <w:tcPr>
+            <w:tcW w:type="dxa" w:w="4824"/>
+          </w:tcPr>
+          <w:p>
+            <w:r>
+              <w:t>body_test_6</w:t>
+            </w:r>
+          </w:p>
+        </w:tc>
+        <w:tc>
+          <w:tcPr>
+            <w:tcW w:type="dxa" w:w="3404"/>
+          </w:tcPr>
+          <w:p>
+            <w:r>
+              <w:t>5</w:t>
+            </w:r>
+          </w:p>
+        </w:tc>
+      </w:tr>
+      <w:tr>
+        <w:tc>
+          <w:tcPr>
+            <w:tcW w:type="dxa" w:w="1947"/>
+            <w:vMerge/>
+          </w:tcPr>
+          <w:p/>
+        </w:tc>
+        <w:tc>
+          <w:tcPr>
+            <w:tcW w:type="dxa" w:w="4824"/>
+          </w:tcPr>
+          <w:p>
+            <w:r>
+              <w:t>body_test_7</w:t>
+            </w:r>
+          </w:p>
+        </w:tc>
+        <w:tc>
+          <w:tcPr>
+            <w:tcW w:type="dxa" w:w="3404"/>
+          </w:tcPr>
+          <w:p>
+            <w:r>
+              <w:t>6</w:t>
+            </w:r>
+          </w:p>
+        </w:tc>
+      </w:tr>
+      <w:tr>
+        <w:tc>
+          <w:tcPr>
+            <w:tcW w:type="dxa" w:w="1947"/>
+            <w:vMerge w:val="restart"/>
+          </w:tcPr>
+          <w:p>
+            <w:r>
+              <w:t>sred_2</w:t>
+            </w:r>
+          </w:p>
+        </w:tc>
+        <w:tc>
+          <w:tcPr>
+            <w:tcW w:type="dxa" w:w="4824"/>
+          </w:tcPr>
+          <w:p>
+            <w:r>
+              <w:t>body_test_1</w:t>
+            </w:r>
+          </w:p>
+        </w:tc>
+        <w:tc>
+          <w:tcPr>
+            <w:tcW w:type="dxa" w:w="3404"/>
+          </w:tcPr>
+          <w:p>
+            <w:r>
+              <w:t>0</w:t>
+            </w:r>
+          </w:p>
+        </w:tc>
+      </w:tr>
+      <w:tr>
+        <w:tc>
+          <w:tcPr>
+            <w:tcW w:type="dxa" w:w="1947"/>
+            <w:vMerge/>
+          </w:tcPr>
+          <w:p/>
+        </w:tc>
+        <w:tc>
+          <w:tcPr>
+            <w:tcW w:type="dxa" w:w="4824"/>
+          </w:tcPr>
+          <w:p>
+            <w:r>
+              <w:t>body_test_2</w:t>
+            </w:r>
+          </w:p>
+        </w:tc>
+        <w:tc>
+          <w:tcPr>
+            <w:tcW w:type="dxa" w:w="3404"/>
+          </w:tcPr>
+          <w:p>
+            <w:r>
+              <w:t>1</w:t>
+            </w:r>
+          </w:p>
+        </w:tc>
+      </w:tr>
+      <w:tr>
+        <w:tc>
+          <w:tcPr>
+            <w:tcW w:type="dxa" w:w="1947"/>
+            <w:vMerge/>
+          </w:tcPr>
+          <w:p/>
+        </w:tc>
+        <w:tc>
+          <w:tcPr>
+            <w:tcW w:type="dxa" w:w="4824"/>
+          </w:tcPr>
+          <w:p>
+            <w:r>
+              <w:t>body_test_3</w:t>
+            </w:r>
+          </w:p>
+        </w:tc>
+        <w:tc>
+          <w:tcPr>
+            <w:tcW w:type="dxa" w:w="3404"/>
+          </w:tcPr>
+          <w:p>
+            <w:r>
+              <w:t>2</w:t>
+            </w:r>
+          </w:p>
+        </w:tc>
+      </w:tr>
+      <w:tr>
+        <w:tc>
+          <w:tcPr>
+            <w:tcW w:type="dxa" w:w="1947"/>
+            <w:vMerge/>
+          </w:tcPr>
+          <w:p/>
+        </w:tc>
+        <w:tc>
+          <w:tcPr>
+            <w:tcW w:type="dxa" w:w="4824"/>
+          </w:tcPr>
+          <w:p>
+            <w:r>
+              <w:t>body_test_4</w:t>
+            </w:r>
+          </w:p>
+        </w:tc>
+        <w:tc>
+          <w:tcPr>
+            <w:tcW w:type="dxa" w:w="3404"/>
+          </w:tcPr>
+          <w:p>
+            <w:r>
+              <w:t>3</w:t>
+            </w:r>
+          </w:p>
+        </w:tc>
+      </w:tr>
+      <w:tr>
+        <w:tc>
+          <w:tcPr>
+            <w:tcW w:type="dxa" w:w="1947"/>
+            <w:vMerge/>
+          </w:tcPr>
+          <w:p/>
+        </w:tc>
+        <w:tc>
+          <w:tcPr>
+            <w:tcW w:type="dxa" w:w="4824"/>
+          </w:tcPr>
+          <w:p>
+            <w:r>
+              <w:t>body_test_5</w:t>
+            </w:r>
+          </w:p>
+        </w:tc>
+        <w:tc>
+          <w:tcPr>
+            <w:tcW w:type="dxa" w:w="3404"/>
+          </w:tcPr>
+          <w:p>
+            <w:r>
+              <w:t>4</w:t>
+            </w:r>
+          </w:p>
+        </w:tc>
+      </w:tr>
+      <w:tr>
+        <w:tc>
+          <w:tcPr>
+            <w:tcW w:type="dxa" w:w="1947"/>
+            <w:vMerge/>
+          </w:tcPr>
+          <w:p/>
+        </w:tc>
+        <w:tc>
+          <w:tcPr>
+            <w:tcW w:type="dxa" w:w="4824"/>
+          </w:tcPr>
+          <w:p>
+            <w:r>
+              <w:t>body_test_6</w:t>
+            </w:r>
+          </w:p>
+        </w:tc>
+        <w:tc>
+          <w:tcPr>
+            <w:tcW w:type="dxa" w:w="3404"/>
+          </w:tcPr>
+          <w:p>
+            <w:r>
+              <w:t>5</w:t>
+            </w:r>
+          </w:p>
+        </w:tc>
+      </w:tr>
+      <w:tr>
+        <w:tc>
+          <w:tcPr>
+            <w:tcW w:type="dxa" w:w="1947"/>
+            <w:vMerge w:val="restart"/>
+          </w:tcPr>
+          <w:p>
+            <w:r>
+              <w:t>sred_3</w:t>
+            </w:r>
+          </w:p>
+        </w:tc>
+        <w:tc>
+          <w:tcPr>
+            <w:tcW w:type="dxa" w:w="4824"/>
+          </w:tcPr>
+          <w:p>
+            <w:r>
+              <w:t>body_test_1</w:t>
+            </w:r>
+          </w:p>
+        </w:tc>
+        <w:tc>
+          <w:tcPr>
+            <w:tcW w:type="dxa" w:w="3404"/>
+          </w:tcPr>
+          <w:p>
+            <w:r>
+              <w:t>0</w:t>
+            </w:r>
+          </w:p>
+        </w:tc>
+      </w:tr>
+      <w:tr>
+        <w:tc>
+          <w:tcPr>
+            <w:tcW w:type="dxa" w:w="1947"/>
+            <w:vMerge/>
+          </w:tcPr>
+          <w:p/>
+        </w:tc>
+        <w:tc>
+          <w:tcPr>
+            <w:tcW w:type="dxa" w:w="4824"/>
+          </w:tcPr>
+          <w:p>
+            <w:r>
+              <w:t>body_test_2</w:t>
+            </w:r>
+          </w:p>
+        </w:tc>
+        <w:tc>
+          <w:tcPr>
+            <w:tcW w:type="dxa" w:w="3404"/>
+          </w:tcPr>
+          <w:p>
+            <w:r>
+              <w:t>1</w:t>
+            </w:r>
+          </w:p>
+        </w:tc>
+      </w:tr>
+      <w:tr>
+        <w:tc>
+          <w:tcPr>
+            <w:tcW w:type="dxa" w:w="1947"/>
+            <w:vMerge/>
+          </w:tcPr>
+          <w:p/>
+        </w:tc>
+        <w:tc>
+          <w:tcPr>
+            <w:tcW w:type="dxa" w:w="4824"/>
+          </w:tcPr>
+          <w:p>
+            <w:r>
+              <w:t>body_test_3</w:t>
+            </w:r>
+          </w:p>
+        </w:tc>
+        <w:tc>
+          <w:tcPr>
+            <w:tcW w:type="dxa" w:w="3404"/>
+          </w:tcPr>
+          <w:p>
+            <w:r>
+              <w:t>2</w:t>
+            </w:r>
+          </w:p>
+        </w:tc>
+      </w:tr>
+      <w:tr>
+        <w:tc>
+          <w:tcPr>
+            <w:tcW w:type="dxa" w:w="1947"/>
+            <w:vMerge/>
+          </w:tcPr>
+          <w:p/>
+        </w:tc>
+        <w:tc>
+          <w:tcPr>
+            <w:tcW w:type="dxa" w:w="4824"/>
+          </w:tcPr>
+          <w:p>
+            <w:r>
+              <w:t>body_test_4</w:t>
+            </w:r>
+          </w:p>
+        </w:tc>
+        <w:tc>
+          <w:tcPr>
+            <w:tcW w:type="dxa" w:w="3404"/>
+          </w:tcPr>
+          <w:p>
+            <w:r>
+              <w:t>3</w:t>
+            </w:r>
+          </w:p>
+        </w:tc>
+      </w:tr>
+      <w:tr>
+        <w:tc>
+          <w:tcPr>
+            <w:tcW w:type="dxa" w:w="1947"/>
+            <w:vMerge/>
+          </w:tcPr>
+          <w:p/>
+        </w:tc>
+        <w:tc>
+          <w:tcPr>
+            <w:tcW w:type="dxa" w:w="4824"/>
+          </w:tcPr>
+          <w:p>
+            <w:r>
+              <w:t>body_test_5</w:t>
+            </w:r>
+          </w:p>
+        </w:tc>
+        <w:tc>
+          <w:tcPr>
+            <w:tcW w:type="dxa" w:w="3404"/>
+          </w:tcPr>
+          <w:p>
+            <w:r>
+              <w:t>4</w:t>
+            </w:r>
+          </w:p>
+        </w:tc>
+      </w:tr>
+      <w:tr>
+        <w:tc>
+          <w:tcPr>
+            <w:tcW w:type="dxa" w:w="1947"/>
+            <w:vMerge w:val="restart"/>
+          </w:tcPr>
+          <w:p>
+            <w:r>
+              <w:t>sred_4</w:t>
+            </w:r>
+          </w:p>
+        </w:tc>
+        <w:tc>
+          <w:tcPr>
+            <w:tcW w:type="dxa" w:w="4824"/>
+          </w:tcPr>
+          <w:p>
+            <w:r>
+              <w:t>body_test_1</w:t>
+            </w:r>
+          </w:p>
+        </w:tc>
+        <w:tc>
+          <w:tcPr>
+            <w:tcW w:type="dxa" w:w="3404"/>
+          </w:tcPr>
+          <w:p>
+            <w:r>
+              <w:t>0</w:t>
+            </w:r>
+          </w:p>
+        </w:tc>
+      </w:tr>
+      <w:tr>
+        <w:tc>
+          <w:tcPr>
+            <w:tcW w:type="dxa" w:w="1947"/>
+            <w:vMerge/>
+          </w:tcPr>
+          <w:p/>
+        </w:tc>
+        <w:tc>
+          <w:tcPr>
+            <w:tcW w:type="dxa" w:w="4824"/>
+          </w:tcPr>
+          <w:p>
+            <w:r>
+              <w:t>body_test_2</w:t>
+            </w:r>
+          </w:p>
+        </w:tc>
+        <w:tc>
+          <w:tcPr>
+            <w:tcW w:type="dxa" w:w="3404"/>
+          </w:tcPr>
+          <w:p>
+            <w:r>
+              <w:t>1</w:t>
+            </w:r>
+          </w:p>
+        </w:tc>
+      </w:tr>
+      <w:tr>
+        <w:tc>
+          <w:tcPr>
+            <w:tcW w:type="dxa" w:w="1947"/>
+            <w:vMerge/>
+          </w:tcPr>
+          <w:p/>
+        </w:tc>
+        <w:tc>
+          <w:tcPr>
+            <w:tcW w:type="dxa" w:w="4824"/>
+          </w:tcPr>
+          <w:p>
+            <w:r>
+              <w:t>body_test_3</w:t>
+            </w:r>
+          </w:p>
+        </w:tc>
+        <w:tc>
+          <w:tcPr>
+            <w:tcW w:type="dxa" w:w="3404"/>
+          </w:tcPr>
+          <w:p>
+            <w:r>
+              <w:t>2</w:t>
+            </w:r>
+          </w:p>
+        </w:tc>
+      </w:tr>
+      <w:tr>
+        <w:tc>
+          <w:tcPr>
+            <w:tcW w:type="dxa" w:w="1947"/>
+            <w:vMerge/>
+          </w:tcPr>
+          <w:p/>
+        </w:tc>
+        <w:tc>
+          <w:tcPr>
+            <w:tcW w:type="dxa" w:w="4824"/>
+          </w:tcPr>
+          <w:p>
+            <w:r>
+              <w:t>body_test_4</w:t>
+            </w:r>
+          </w:p>
+        </w:tc>
+        <w:tc>
+          <w:tcPr>
+            <w:tcW w:type="dxa" w:w="3404"/>
+          </w:tcPr>
+          <w:p>
+            <w:r>
+              <w:t>3</w:t>
+            </w:r>
+          </w:p>
+        </w:tc>
+      </w:tr>
+      <w:tr>
+        <w:tc>
+          <w:tcPr>
+            <w:tcW w:type="dxa" w:w="1947"/>
+            <w:vMerge w:val="restart"/>
+          </w:tcPr>
+          <w:p>
+            <w:r>
+              <w:t>sred_5</w:t>
+            </w:r>
+          </w:p>
+        </w:tc>
+        <w:tc>
+          <w:tcPr>
+            <w:tcW w:type="dxa" w:w="4824"/>
+          </w:tcPr>
+          <w:p>
+            <w:r>
+              <w:t>body_test_1</w:t>
+            </w:r>
+          </w:p>
+        </w:tc>
+        <w:tc>
+          <w:tcPr>
+            <w:tcW w:type="dxa" w:w="3404"/>
+          </w:tcPr>
+          <w:p>
+            <w:r>
+              <w:t>0</w:t>
+            </w:r>
+          </w:p>
+        </w:tc>
+      </w:tr>
+      <w:tr>
+        <w:tc>
+          <w:tcPr>
+            <w:tcW w:type="dxa" w:w="1947"/>
+            <w:vMerge/>
+          </w:tcPr>
+          <w:p/>
+        </w:tc>
+        <w:tc>
+          <w:tcPr>
+            <w:tcW w:type="dxa" w:w="4824"/>
+          </w:tcPr>
+          <w:p>
+            <w:r>
+              <w:t>body_test_2</w:t>
+            </w:r>
+          </w:p>
+        </w:tc>
+        <w:tc>
+          <w:tcPr>
+            <w:tcW w:type="dxa" w:w="3404"/>
+          </w:tcPr>
+          <w:p>
+            <w:r>
+              <w:t>1</w:t>
+            </w:r>
+          </w:p>
+        </w:tc>
+      </w:tr>
+      <w:tr>
+        <w:tc>
+          <w:tcPr>
+            <w:tcW w:type="dxa" w:w="1947"/>
+            <w:vMerge/>
+          </w:tcPr>
+          <w:p/>
+        </w:tc>
+        <w:tc>
+          <w:tcPr>
+            <w:tcW w:type="dxa" w:w="4824"/>
+          </w:tcPr>
+          <w:p>
+            <w:r>
+              <w:t>body_test_3</w:t>
+            </w:r>
+          </w:p>
+        </w:tc>
+        <w:tc>
+          <w:tcPr>
+            <w:tcW w:type="dxa" w:w="3404"/>
+          </w:tcPr>
+          <w:p>
+            <w:r>
+              <w:t>2</w:t>
+            </w:r>
+          </w:p>
+        </w:tc>
+      </w:tr>
+      <w:tr>
+        <w:tc>
+          <w:tcPr>
+            <w:tcW w:type="dxa" w:w="1947"/>
+            <w:vMerge w:val="restart"/>
+          </w:tcPr>
+          <w:p>
+            <w:r>
+              <w:t>sred_6</w:t>
+            </w:r>
+          </w:p>
+        </w:tc>
+        <w:tc>
+          <w:tcPr>
+            <w:tcW w:type="dxa" w:w="4824"/>
+          </w:tcPr>
+          <w:p>
+            <w:r>
+              <w:t>body_test_1</w:t>
+            </w:r>
+          </w:p>
+        </w:tc>
+        <w:tc>
+          <w:tcPr>
+            <w:tcW w:type="dxa" w:w="3404"/>
+          </w:tcPr>
+          <w:p>
+            <w:r>
+              <w:t>0</w:t>
+            </w:r>
+          </w:p>
+        </w:tc>
+      </w:tr>
+      <w:tr>
+        <w:tc>
+          <w:tcPr>
+            <w:tcW w:type="dxa" w:w="1947"/>
+            <w:vMerge/>
+          </w:tcPr>
+          <w:p/>
+        </w:tc>
+        <w:tc>
+          <w:tcPr>
+            <w:tcW w:type="dxa" w:w="4824"/>
+          </w:tcPr>
+          <w:p>
+            <w:r>
+              <w:t>body_test_2</w:t>
+            </w:r>
+          </w:p>
+        </w:tc>
+        <w:tc>
+          <w:tcPr>
+            <w:tcW w:type="dxa" w:w="3404"/>
+          </w:tcPr>
+          <w:p>
+            <w:r>
+              <w:t>1</w:t>
+            </w:r>
+          </w:p>
+        </w:tc>
+      </w:tr>
+      <w:tr>
+        <w:tc>
+          <w:tcPr>
+            <w:tcW w:type="dxa" w:w="1947"/>
+          </w:tcPr>
+          <w:p>
+            <w:r>
+              <w:t>sred_7</w:t>
+            </w:r>
+          </w:p>
+        </w:tc>
+        <w:tc>
+          <w:tcPr>
+            <w:tcW w:type="dxa" w:w="4824"/>
+          </w:tcPr>
+          <w:p>
+            <w:r>
+              <w:t>body_test_1</w:t>
+            </w:r>
+          </w:p>
+        </w:tc>
+        <w:tc>
+          <w:tcPr>
+            <w:tcW w:type="dxa" w:w="3404"/>
+          </w:tcPr>
+          <w:p>
+            <w:r>
+              <w:t>0</w:t>
             </w:r>
           </w:p>
         </w:tc>
@@ -6649,32 +6269,6 @@
       </w:r>
     </w:p>
   </w:comment>
-  <w:comment w:id="20" w:author="Даниил Сергеев" w:date="2023-05-03T13:17:38Z" w:initials="">
-    <w:p>
-      <w:r>
-        <w:rPr>
-          <w:rFonts w:ascii="Liberation Serif" w:hAnsi="Liberation Serif" w:eastAsia="DejaVu Sans" w:cs="DejaVu Sans"/>
-          <w:sz w:val="24"/>
-          <w:szCs w:val="24"/>
-          <w:lang w:val="en-US" w:eastAsia="en-US" w:bidi="en-US"/>
-        </w:rPr>
-        <w:t>заполняется пользователем</w:t>
-      </w:r>
-    </w:p>
-  </w:comment>
-  <w:comment w:id="21" w:author="Даниил Сергеев" w:date="2023-05-03T13:22:33Z" w:initials="">
-    <w:p>
-      <w:r>
-        <w:rPr>
-          <w:rFonts w:ascii="Liberation Serif" w:hAnsi="Liberation Serif" w:eastAsia="DejaVu Sans" w:cs="DejaVu Sans"/>
-          <w:sz w:val="24"/>
-          <w:szCs w:val="24"/>
-          <w:lang w:val="en-US" w:eastAsia="en-US" w:bidi="en-US"/>
-        </w:rPr>
-        <w:t>заполняется как?</w:t>
-      </w:r>
-    </w:p>
-  </w:comment>
 </w:comments>
 </file>
 
@@ -6688,7 +6282,7 @@
       <w:pageBreakBefore w:val="false"/>
       <w:widowControl w:val="false"/>
       <w:shd w:val="clear" w:fill="auto"/>
-      <w:spacing w:lineRule="auto" w:line="4" w:before="0" w:after="0"/>
+      <w:spacing w:lineRule="auto" w:line="2" w:before="0" w:after="0"/>
       <w:ind w:left="0" w:right="0" w:hanging="0"/>
       <w:jc w:val="left"/>
       <w:rPr>
@@ -6862,7 +6456,7 @@
       <w:pageBreakBefore w:val="false"/>
       <w:widowControl w:val="false"/>
       <w:shd w:val="clear" w:fill="auto"/>
-      <w:spacing w:lineRule="auto" w:line="4" w:before="0" w:after="0"/>
+      <w:spacing w:lineRule="auto" w:line="2" w:before="0" w:after="0"/>
       <w:ind w:left="0" w:right="0" w:hanging="0"/>
       <w:jc w:val="left"/>
       <w:rPr>
@@ -6906,7 +6500,7 @@
       <mc:AlternateContent>
         <mc:Choice Requires="wps">
           <w:drawing>
-            <wp:anchor behindDoc="1" distT="0" distB="0" distL="0" distR="0" simplePos="0" locked="0" layoutInCell="0" allowOverlap="1" relativeHeight="7">
+            <wp:anchor behindDoc="1" distT="0" distB="0" distL="0" distR="0" simplePos="0" locked="0" layoutInCell="0" allowOverlap="1" relativeHeight="8">
               <wp:simplePos x="0" y="0"/>
               <wp:positionH relativeFrom="column">
                 <wp:posOffset>3289300</wp:posOffset>

</xml_diff>